<commit_message>
Added Sarah's work such as Functional requirements, Normal forms, ERD, Contributions
</commit_message>
<xml_diff>
--- a/Project phase 1/Normal Forms Discussion Document.docx
+++ b/Project phase 1/Normal Forms Discussion Document.docx
@@ -8,11 +8,12 @@
       </w:pPr>
       <w:bookmarkStart w:id="0" w:name="_z60krlta4mar" w:colFirst="0" w:colLast="0"/>
       <w:bookmarkEnd w:id="0"/>
-      <w:proofErr w:type="spellStart"/>
-      <w:r>
-        <w:t>User_Data</w:t>
-      </w:r>
-      <w:proofErr w:type="spellEnd"/>
+      <w:r>
+        <w:t>User</w:t>
+      </w:r>
+      <w:r>
+        <w:t xml:space="preserve"> Management</w:t>
+      </w:r>
       <w:r>
         <w:t xml:space="preserve"> Schema</w:t>
       </w:r>
@@ -396,6 +397,2814 @@
       </w:r>
       <w:bookmarkStart w:id="1" w:name="_iw3l554egm6" w:colFirst="0" w:colLast="0"/>
       <w:bookmarkEnd w:id="1"/>
+    </w:p>
+    <w:p/>
+    <w:p>
+      <w:pPr>
+        <w:pStyle w:val="Heading1"/>
+      </w:pPr>
+      <w:r>
+        <w:t>Study</w:t>
+      </w:r>
+      <w:r>
+        <w:t xml:space="preserve"> Management Schema</w:t>
+      </w:r>
+    </w:p>
+    <w:p>
+      <w:pPr>
+        <w:rPr>
+          <w:u w:val="single"/>
+        </w:rPr>
+      </w:pPr>
+      <w:r>
+        <w:rPr>
+          <w:u w:val="single"/>
+        </w:rPr>
+        <w:t>Functional Dependencies:</w:t>
+      </w:r>
+    </w:p>
+    <w:p>
+      <w:pPr>
+        <w:rPr>
+          <w:u w:val="single"/>
+        </w:rPr>
+      </w:pPr>
+    </w:p>
+    <w:p>
+      <w:proofErr w:type="spellStart"/>
+      <w:r>
+        <w:rPr>
+          <w:b/>
+          <w:bCs/>
+        </w:rPr>
+        <w:t>task_id</w:t>
+      </w:r>
+      <w:proofErr w:type="spellEnd"/>
+      <w:r>
+        <w:t xml:space="preserve"> → </w:t>
+      </w:r>
+      <w:proofErr w:type="spellStart"/>
+      <w:r>
+        <w:t>user_id</w:t>
+      </w:r>
+      <w:proofErr w:type="spellEnd"/>
+      <w:r>
+        <w:t xml:space="preserve">, title, </w:t>
+      </w:r>
+      <w:proofErr w:type="spellStart"/>
+      <w:r>
+        <w:t>due_date</w:t>
+      </w:r>
+      <w:proofErr w:type="spellEnd"/>
+      <w:r>
+        <w:t>, status, priority, category</w:t>
+      </w:r>
+    </w:p>
+    <w:p>
+      <w:proofErr w:type="spellStart"/>
+      <w:r>
+        <w:rPr>
+          <w:b/>
+          <w:bCs/>
+        </w:rPr>
+        <w:t>reminder_id</w:t>
+      </w:r>
+      <w:proofErr w:type="spellEnd"/>
+      <w:r>
+        <w:t xml:space="preserve"> → </w:t>
+      </w:r>
+      <w:proofErr w:type="spellStart"/>
+      <w:r>
+        <w:t>task_id</w:t>
+      </w:r>
+      <w:proofErr w:type="spellEnd"/>
+      <w:r>
+        <w:t xml:space="preserve">, </w:t>
+      </w:r>
+      <w:proofErr w:type="spellStart"/>
+      <w:r>
+        <w:t>reminder_time</w:t>
+      </w:r>
+      <w:proofErr w:type="spellEnd"/>
+      <w:r>
+        <w:t>, method</w:t>
+      </w:r>
+    </w:p>
+    <w:p>
+      <w:proofErr w:type="spellStart"/>
+      <w:r>
+        <w:rPr>
+          <w:b/>
+          <w:bCs/>
+        </w:rPr>
+        <w:t>topic_id</w:t>
+      </w:r>
+      <w:proofErr w:type="spellEnd"/>
+      <w:r>
+        <w:t xml:space="preserve"> → </w:t>
+      </w:r>
+      <w:proofErr w:type="spellStart"/>
+      <w:r>
+        <w:t>topic_name</w:t>
+      </w:r>
+      <w:proofErr w:type="spellEnd"/>
+      <w:r>
+        <w:t xml:space="preserve">, </w:t>
+      </w:r>
+      <w:proofErr w:type="spellStart"/>
+      <w:r>
+        <w:t>topic_type</w:t>
+      </w:r>
+      <w:proofErr w:type="spellEnd"/>
+      <w:r>
+        <w:t xml:space="preserve">, </w:t>
+      </w:r>
+      <w:proofErr w:type="spellStart"/>
+      <w:r>
+        <w:t>course_id</w:t>
+      </w:r>
+      <w:proofErr w:type="spellEnd"/>
+      <w:r>
+        <w:t xml:space="preserve">, </w:t>
+      </w:r>
+      <w:proofErr w:type="spellStart"/>
+      <w:r>
+        <w:t>user_id</w:t>
+      </w:r>
+      <w:proofErr w:type="spellEnd"/>
+    </w:p>
+    <w:p>
+      <w:proofErr w:type="spellStart"/>
+      <w:r>
+        <w:rPr>
+          <w:b/>
+          <w:bCs/>
+        </w:rPr>
+        <w:t>timer_id</w:t>
+      </w:r>
+      <w:proofErr w:type="spellEnd"/>
+      <w:r>
+        <w:t xml:space="preserve"> → </w:t>
+      </w:r>
+      <w:proofErr w:type="spellStart"/>
+      <w:r>
+        <w:t>host_id</w:t>
+      </w:r>
+      <w:proofErr w:type="spellEnd"/>
+      <w:r>
+        <w:t xml:space="preserve">, </w:t>
+      </w:r>
+      <w:proofErr w:type="spellStart"/>
+      <w:r>
+        <w:t>start_time</w:t>
+      </w:r>
+      <w:proofErr w:type="spellEnd"/>
+      <w:r>
+        <w:t xml:space="preserve">, </w:t>
+      </w:r>
+      <w:proofErr w:type="spellStart"/>
+      <w:r>
+        <w:t>end_time</w:t>
+      </w:r>
+      <w:proofErr w:type="spellEnd"/>
+      <w:r>
+        <w:t xml:space="preserve">, duration, </w:t>
+      </w:r>
+      <w:proofErr w:type="spellStart"/>
+      <w:r>
+        <w:t>topic_id</w:t>
+      </w:r>
+      <w:proofErr w:type="spellEnd"/>
+      <w:r>
+        <w:t xml:space="preserve">, </w:t>
+      </w:r>
+      <w:proofErr w:type="spellStart"/>
+      <w:r>
+        <w:t>technique_type</w:t>
+      </w:r>
+      <w:proofErr w:type="spellEnd"/>
+      <w:r>
+        <w:t xml:space="preserve">, </w:t>
+      </w:r>
+      <w:proofErr w:type="spellStart"/>
+      <w:r>
+        <w:t>session_type</w:t>
+      </w:r>
+      <w:proofErr w:type="spellEnd"/>
+    </w:p>
+    <w:p>
+      <w:r>
+        <w:rPr>
+          <w:b/>
+          <w:bCs/>
+        </w:rPr>
+        <w:t>(</w:t>
+      </w:r>
+      <w:proofErr w:type="spellStart"/>
+      <w:r>
+        <w:rPr>
+          <w:b/>
+          <w:bCs/>
+        </w:rPr>
+        <w:t>user_id</w:t>
+      </w:r>
+      <w:proofErr w:type="spellEnd"/>
+      <w:r>
+        <w:rPr>
+          <w:b/>
+          <w:bCs/>
+        </w:rPr>
+        <w:t xml:space="preserve">, </w:t>
+      </w:r>
+      <w:proofErr w:type="spellStart"/>
+      <w:r>
+        <w:rPr>
+          <w:b/>
+          <w:bCs/>
+        </w:rPr>
+        <w:t>timer_id</w:t>
+      </w:r>
+      <w:proofErr w:type="spellEnd"/>
+      <w:r>
+        <w:rPr>
+          <w:b/>
+          <w:bCs/>
+        </w:rPr>
+        <w:t>)</w:t>
+      </w:r>
+      <w:r>
+        <w:t xml:space="preserve"> → </w:t>
+      </w:r>
+    </w:p>
+    <w:p>
+      <w:r>
+        <w:rPr>
+          <w:b/>
+          <w:bCs/>
+        </w:rPr>
+        <w:t>(</w:t>
+      </w:r>
+      <w:proofErr w:type="spellStart"/>
+      <w:r>
+        <w:rPr>
+          <w:b/>
+          <w:bCs/>
+        </w:rPr>
+        <w:t>user_id</w:t>
+      </w:r>
+      <w:proofErr w:type="spellEnd"/>
+      <w:r>
+        <w:rPr>
+          <w:b/>
+          <w:bCs/>
+        </w:rPr>
+        <w:t xml:space="preserve">, </w:t>
+      </w:r>
+      <w:proofErr w:type="spellStart"/>
+      <w:r>
+        <w:rPr>
+          <w:b/>
+          <w:bCs/>
+        </w:rPr>
+        <w:t>timer_id</w:t>
+      </w:r>
+      <w:proofErr w:type="spellEnd"/>
+      <w:r>
+        <w:rPr>
+          <w:b/>
+          <w:bCs/>
+        </w:rPr>
+        <w:t>)</w:t>
+      </w:r>
+      <w:r>
+        <w:t xml:space="preserve"> → </w:t>
+      </w:r>
+      <w:proofErr w:type="spellStart"/>
+      <w:r>
+        <w:t>total_sessions</w:t>
+      </w:r>
+      <w:proofErr w:type="spellEnd"/>
+      <w:r>
+        <w:t xml:space="preserve">, </w:t>
+      </w:r>
+      <w:proofErr w:type="spellStart"/>
+      <w:r>
+        <w:t>total_focus_time</w:t>
+      </w:r>
+      <w:proofErr w:type="spellEnd"/>
+      <w:r>
+        <w:t xml:space="preserve">, </w:t>
+      </w:r>
+      <w:proofErr w:type="spellStart"/>
+      <w:r>
+        <w:t>most_frequent_topic</w:t>
+      </w:r>
+      <w:proofErr w:type="spellEnd"/>
+      <w:r>
+        <w:t xml:space="preserve">, </w:t>
+      </w:r>
+      <w:proofErr w:type="spellStart"/>
+      <w:r>
+        <w:t>avg_duration</w:t>
+      </w:r>
+      <w:proofErr w:type="spellEnd"/>
+      <w:r>
+        <w:t xml:space="preserve">, </w:t>
+      </w:r>
+      <w:proofErr w:type="spellStart"/>
+      <w:r>
+        <w:t>last_session</w:t>
+      </w:r>
+      <w:proofErr w:type="spellEnd"/>
+    </w:p>
+    <w:p/>
+    <w:p>
+      <w:r>
+        <w:rPr>
+          <w:u w:val="single"/>
+        </w:rPr>
+        <w:t>Highest Normal Form</w:t>
+      </w:r>
+      <w:r>
+        <w:t>:</w:t>
+      </w:r>
+      <w:r>
+        <w:t xml:space="preserve"> </w:t>
+      </w:r>
+      <w:r>
+        <w:rPr>
+          <w:b/>
+          <w:bCs/>
+        </w:rPr>
+        <w:t>BCNF</w:t>
+      </w:r>
+    </w:p>
+    <w:p/>
+    <w:p>
+      <w:r>
+        <w:t>First Normal Form (1NF):</w:t>
+      </w:r>
+      <w:r>
+        <w:t xml:space="preserve"> </w:t>
+      </w:r>
+      <w:r>
+        <w:rPr>
+          <w:b/>
+          <w:bCs/>
+          <w:sz w:val="32"/>
+          <w:szCs w:val="32"/>
+        </w:rPr>
+        <w:t>Passes</w:t>
+      </w:r>
+    </w:p>
+    <w:p>
+      <w:pPr>
+        <w:spacing w:before="100" w:beforeAutospacing="1" w:after="100" w:afterAutospacing="1"/>
+      </w:pPr>
+      <w:r>
+        <w:t>A table is in 1NF if:</w:t>
+      </w:r>
+    </w:p>
+    <w:p>
+      <w:pPr>
+        <w:numPr>
+          <w:ilvl w:val="0"/>
+          <w:numId w:val="5"/>
+        </w:numPr>
+        <w:spacing w:before="100" w:beforeAutospacing="1" w:after="100" w:afterAutospacing="1"/>
+      </w:pPr>
+      <w:r>
+        <w:t>All attributes contain atomic values (no repeating groups or arrays).</w:t>
+      </w:r>
+    </w:p>
+    <w:p>
+      <w:pPr>
+        <w:numPr>
+          <w:ilvl w:val="0"/>
+          <w:numId w:val="5"/>
+        </w:numPr>
+        <w:spacing w:before="100" w:beforeAutospacing="1" w:after="100" w:afterAutospacing="1"/>
+      </w:pPr>
+      <w:r>
+        <w:lastRenderedPageBreak/>
+        <w:t>Each record is unique (no duplicate rows).</w:t>
+      </w:r>
+    </w:p>
+    <w:p>
+      <w:pPr>
+        <w:numPr>
+          <w:ilvl w:val="0"/>
+          <w:numId w:val="5"/>
+        </w:numPr>
+        <w:spacing w:before="100" w:beforeAutospacing="1" w:after="100" w:afterAutospacing="1"/>
+      </w:pPr>
+      <w:r>
+        <w:t>Each table has a primary key.</w:t>
+      </w:r>
+    </w:p>
+    <w:p>
+      <w:pPr>
+        <w:spacing w:before="100" w:beforeAutospacing="1" w:after="100" w:afterAutospacing="1"/>
+        <w:rPr>
+          <w:b/>
+          <w:bCs/>
+        </w:rPr>
+      </w:pPr>
+      <w:r>
+        <w:rPr>
+          <w:b/>
+          <w:bCs/>
+        </w:rPr>
+        <w:t>All entities have a primary key</w:t>
+      </w:r>
+    </w:p>
+    <w:tbl>
+      <w:tblPr>
+        <w:tblStyle w:val="TableGrid"/>
+        <w:tblW w:w="0" w:type="auto"/>
+        <w:tblLook w:val="04A0" w:firstRow="1" w:lastRow="0" w:firstColumn="1" w:lastColumn="0" w:noHBand="0" w:noVBand="1"/>
+      </w:tblPr>
+      <w:tblGrid>
+        <w:gridCol w:w="2605"/>
+        <w:gridCol w:w="6745"/>
+      </w:tblGrid>
+      <w:tr>
+        <w:tc>
+          <w:tcPr>
+            <w:tcW w:w="2605" w:type="dxa"/>
+          </w:tcPr>
+          <w:p>
+            <w:pPr>
+              <w:spacing w:before="100" w:beforeAutospacing="1" w:after="100" w:afterAutospacing="1"/>
+            </w:pPr>
+            <w:r>
+              <w:t>Entities</w:t>
+            </w:r>
+          </w:p>
+        </w:tc>
+        <w:tc>
+          <w:tcPr>
+            <w:tcW w:w="6745" w:type="dxa"/>
+          </w:tcPr>
+          <w:p>
+            <w:pPr>
+              <w:spacing w:before="100" w:beforeAutospacing="1" w:after="100" w:afterAutospacing="1"/>
+            </w:pPr>
+            <w:r>
+              <w:t>Example</w:t>
+            </w:r>
+          </w:p>
+        </w:tc>
+      </w:tr>
+      <w:tr>
+        <w:tc>
+          <w:tcPr>
+            <w:tcW w:w="2605" w:type="dxa"/>
+          </w:tcPr>
+          <w:p>
+            <w:pPr>
+              <w:spacing w:before="100" w:beforeAutospacing="1" w:after="100" w:afterAutospacing="1"/>
+            </w:pPr>
+            <w:r>
+              <w:t>topics</w:t>
+            </w:r>
+          </w:p>
+        </w:tc>
+        <w:tc>
+          <w:tcPr>
+            <w:tcW w:w="6745" w:type="dxa"/>
+          </w:tcPr>
+          <w:tbl>
+            <w:tblPr>
+              <w:tblW w:w="0" w:type="auto"/>
+              <w:tblCellSpacing w:w="15" w:type="dxa"/>
+              <w:tblCellMar>
+                <w:top w:w="15" w:type="dxa"/>
+                <w:left w:w="15" w:type="dxa"/>
+                <w:bottom w:w="15" w:type="dxa"/>
+                <w:right w:w="15" w:type="dxa"/>
+              </w:tblCellMar>
+              <w:tblLook w:val="04A0" w:firstRow="1" w:lastRow="0" w:firstColumn="1" w:lastColumn="0" w:noHBand="0" w:noVBand="1"/>
+            </w:tblPr>
+            <w:tblGrid>
+              <w:gridCol w:w="96"/>
+            </w:tblGrid>
+            <w:tr>
+              <w:trPr>
+                <w:tblCellSpacing w:w="15" w:type="dxa"/>
+              </w:trPr>
+              <w:tc>
+                <w:tcPr>
+                  <w:tcW w:w="0" w:type="auto"/>
+                  <w:vAlign w:val="center"/>
+                  <w:hideMark/>
+                </w:tcPr>
+                <w:p>
+                  <w:pPr>
+                    <w:rPr>
+                      <w:sz w:val="20"/>
+                      <w:szCs w:val="20"/>
+                    </w:rPr>
+                  </w:pPr>
+                </w:p>
+              </w:tc>
+            </w:tr>
+          </w:tbl>
+          <w:p>
+            <w:pPr>
+              <w:rPr>
+                <w:vanish/>
+              </w:rPr>
+            </w:pPr>
+          </w:p>
+          <w:tbl>
+            <w:tblPr>
+              <w:tblW w:w="0" w:type="auto"/>
+              <w:tblCellSpacing w:w="15" w:type="dxa"/>
+              <w:tblCellMar>
+                <w:top w:w="15" w:type="dxa"/>
+                <w:left w:w="15" w:type="dxa"/>
+                <w:bottom w:w="15" w:type="dxa"/>
+                <w:right w:w="15" w:type="dxa"/>
+              </w:tblCellMar>
+              <w:tblLook w:val="04A0" w:firstRow="1" w:lastRow="0" w:firstColumn="1" w:lastColumn="0" w:noHBand="0" w:noVBand="1"/>
+            </w:tblPr>
+            <w:tblGrid>
+              <w:gridCol w:w="3936"/>
+            </w:tblGrid>
+            <w:tr>
+              <w:trPr>
+                <w:tblCellSpacing w:w="15" w:type="dxa"/>
+              </w:trPr>
+              <w:tc>
+                <w:tcPr>
+                  <w:tcW w:w="0" w:type="auto"/>
+                  <w:vAlign w:val="center"/>
+                  <w:hideMark/>
+                </w:tcPr>
+                <w:p>
+                  <w:proofErr w:type="spellStart"/>
+                  <w:r>
+                    <w:rPr>
+                      <w:rStyle w:val="HTMLCode"/>
+                      <w:rFonts w:ascii="Times New Roman" w:hAnsi="Times New Roman" w:cs="Times New Roman"/>
+                      <w:b/>
+                      <w:bCs/>
+                      <w:sz w:val="24"/>
+                      <w:szCs w:val="24"/>
+                    </w:rPr>
+                    <w:t>topic_name</w:t>
+                  </w:r>
+                  <w:proofErr w:type="spellEnd"/>
+                  <w:r>
+                    <w:t xml:space="preserve"> and </w:t>
+                  </w:r>
+                  <w:proofErr w:type="spellStart"/>
+                  <w:r>
+                    <w:rPr>
+                      <w:rStyle w:val="HTMLCode"/>
+                      <w:rFonts w:ascii="Times New Roman" w:hAnsi="Times New Roman" w:cs="Times New Roman"/>
+                      <w:b/>
+                      <w:bCs/>
+                      <w:sz w:val="24"/>
+                      <w:szCs w:val="24"/>
+                    </w:rPr>
+                    <w:t>topic_type</w:t>
+                  </w:r>
+                  <w:proofErr w:type="spellEnd"/>
+                  <w:r>
+                    <w:t xml:space="preserve"> are atomic.</w:t>
+                  </w:r>
+                </w:p>
+              </w:tc>
+            </w:tr>
+          </w:tbl>
+          <w:p>
+            <w:pPr>
+              <w:spacing w:before="100" w:beforeAutospacing="1" w:after="100" w:afterAutospacing="1"/>
+            </w:pPr>
+          </w:p>
+        </w:tc>
+      </w:tr>
+      <w:tr>
+        <w:tc>
+          <w:tcPr>
+            <w:tcW w:w="2605" w:type="dxa"/>
+          </w:tcPr>
+          <w:p>
+            <w:pPr>
+              <w:spacing w:before="100" w:beforeAutospacing="1" w:after="100" w:afterAutospacing="1"/>
+            </w:pPr>
+            <w:proofErr w:type="spellStart"/>
+            <w:r>
+              <w:t>timerSessions</w:t>
+            </w:r>
+            <w:proofErr w:type="spellEnd"/>
+          </w:p>
+        </w:tc>
+        <w:tc>
+          <w:tcPr>
+            <w:tcW w:w="6745" w:type="dxa"/>
+          </w:tcPr>
+          <w:p>
+            <w:pPr>
+              <w:spacing w:before="100" w:beforeAutospacing="1" w:after="100" w:afterAutospacing="1"/>
+            </w:pPr>
+            <w:r>
+              <w:t xml:space="preserve">Attributes like </w:t>
+            </w:r>
+            <w:proofErr w:type="spellStart"/>
+            <w:r>
+              <w:rPr>
+                <w:rStyle w:val="HTMLCode"/>
+                <w:rFonts w:ascii="Times New Roman" w:hAnsi="Times New Roman" w:cs="Times New Roman"/>
+                <w:b/>
+                <w:bCs/>
+                <w:sz w:val="24"/>
+                <w:szCs w:val="24"/>
+              </w:rPr>
+              <w:t>start_time</w:t>
+            </w:r>
+            <w:proofErr w:type="spellEnd"/>
+            <w:r>
+              <w:rPr>
+                <w:b/>
+                <w:bCs/>
+              </w:rPr>
+              <w:t xml:space="preserve">, </w:t>
+            </w:r>
+            <w:proofErr w:type="spellStart"/>
+            <w:r>
+              <w:rPr>
+                <w:rStyle w:val="HTMLCode"/>
+                <w:rFonts w:ascii="Times New Roman" w:hAnsi="Times New Roman" w:cs="Times New Roman"/>
+                <w:b/>
+                <w:bCs/>
+                <w:sz w:val="24"/>
+                <w:szCs w:val="24"/>
+              </w:rPr>
+              <w:t>end_time</w:t>
+            </w:r>
+            <w:proofErr w:type="spellEnd"/>
+            <w:r>
+              <w:rPr>
+                <w:b/>
+                <w:bCs/>
+              </w:rPr>
+              <w:t xml:space="preserve">, </w:t>
+            </w:r>
+            <w:r>
+              <w:rPr>
+                <w:rStyle w:val="HTMLCode"/>
+                <w:rFonts w:ascii="Times New Roman" w:hAnsi="Times New Roman" w:cs="Times New Roman"/>
+                <w:b/>
+                <w:bCs/>
+                <w:sz w:val="24"/>
+                <w:szCs w:val="24"/>
+              </w:rPr>
+              <w:t>duration</w:t>
+            </w:r>
+            <w:r>
+              <w:t xml:space="preserve"> store single values.</w:t>
+            </w:r>
+          </w:p>
+        </w:tc>
+      </w:tr>
+      <w:tr>
+        <w:tc>
+          <w:tcPr>
+            <w:tcW w:w="2605" w:type="dxa"/>
+          </w:tcPr>
+          <w:p>
+            <w:pPr>
+              <w:spacing w:before="100" w:beforeAutospacing="1" w:after="100" w:afterAutospacing="1"/>
+            </w:pPr>
+            <w:proofErr w:type="spellStart"/>
+            <w:r>
+              <w:t>studyStats</w:t>
+            </w:r>
+            <w:proofErr w:type="spellEnd"/>
+          </w:p>
+        </w:tc>
+        <w:tc>
+          <w:tcPr>
+            <w:tcW w:w="6745" w:type="dxa"/>
+          </w:tcPr>
+          <w:p>
+            <w:pPr>
+              <w:spacing w:before="100" w:beforeAutospacing="1" w:after="100" w:afterAutospacing="1"/>
+            </w:pPr>
+            <w:r>
+              <w:t xml:space="preserve">Attributes such as </w:t>
+            </w:r>
+            <w:proofErr w:type="spellStart"/>
+            <w:r>
+              <w:rPr>
+                <w:rStyle w:val="HTMLCode"/>
+                <w:rFonts w:ascii="Times New Roman" w:hAnsi="Times New Roman" w:cs="Times New Roman"/>
+                <w:b/>
+                <w:bCs/>
+                <w:sz w:val="24"/>
+                <w:szCs w:val="24"/>
+              </w:rPr>
+              <w:t>total_focus_time</w:t>
+            </w:r>
+            <w:proofErr w:type="spellEnd"/>
+            <w:r>
+              <w:rPr>
+                <w:b/>
+                <w:bCs/>
+              </w:rPr>
+              <w:t xml:space="preserve">, </w:t>
+            </w:r>
+            <w:proofErr w:type="spellStart"/>
+            <w:r>
+              <w:rPr>
+                <w:rStyle w:val="HTMLCode"/>
+                <w:rFonts w:ascii="Times New Roman" w:hAnsi="Times New Roman" w:cs="Times New Roman"/>
+                <w:b/>
+                <w:bCs/>
+                <w:sz w:val="24"/>
+                <w:szCs w:val="24"/>
+              </w:rPr>
+              <w:t>avg_duration</w:t>
+            </w:r>
+            <w:proofErr w:type="spellEnd"/>
+            <w:r>
+              <w:t xml:space="preserve"> hold single values.</w:t>
+            </w:r>
+          </w:p>
+        </w:tc>
+      </w:tr>
+      <w:tr>
+        <w:tc>
+          <w:tcPr>
+            <w:tcW w:w="2605" w:type="dxa"/>
+          </w:tcPr>
+          <w:p>
+            <w:pPr>
+              <w:spacing w:before="100" w:beforeAutospacing="1" w:after="100" w:afterAutospacing="1"/>
+            </w:pPr>
+            <w:proofErr w:type="spellStart"/>
+            <w:r>
+              <w:t>sessionParticipants</w:t>
+            </w:r>
+            <w:proofErr w:type="spellEnd"/>
+          </w:p>
+        </w:tc>
+        <w:tc>
+          <w:tcPr>
+            <w:tcW w:w="6745" w:type="dxa"/>
+          </w:tcPr>
+          <w:p>
+            <w:pPr>
+              <w:spacing w:before="100" w:beforeAutospacing="1" w:after="100" w:afterAutospacing="1"/>
+            </w:pPr>
+            <w:r>
+              <w:t xml:space="preserve">Composite key </w:t>
+            </w:r>
+            <w:r>
+              <w:rPr>
+                <w:rStyle w:val="HTMLCode"/>
+                <w:rFonts w:ascii="Times New Roman" w:hAnsi="Times New Roman" w:cs="Times New Roman"/>
+                <w:b/>
+                <w:bCs/>
+                <w:sz w:val="24"/>
+                <w:szCs w:val="24"/>
+              </w:rPr>
+              <w:t>(</w:t>
+            </w:r>
+            <w:proofErr w:type="spellStart"/>
+            <w:r>
+              <w:rPr>
+                <w:rStyle w:val="HTMLCode"/>
+                <w:rFonts w:ascii="Times New Roman" w:hAnsi="Times New Roman" w:cs="Times New Roman"/>
+                <w:b/>
+                <w:bCs/>
+                <w:sz w:val="24"/>
+                <w:szCs w:val="24"/>
+              </w:rPr>
+              <w:t>user_id</w:t>
+            </w:r>
+            <w:proofErr w:type="spellEnd"/>
+            <w:r>
+              <w:rPr>
+                <w:rStyle w:val="HTMLCode"/>
+                <w:rFonts w:ascii="Times New Roman" w:hAnsi="Times New Roman" w:cs="Times New Roman"/>
+                <w:b/>
+                <w:bCs/>
+                <w:sz w:val="24"/>
+                <w:szCs w:val="24"/>
+              </w:rPr>
+              <w:t xml:space="preserve">, </w:t>
+            </w:r>
+            <w:proofErr w:type="spellStart"/>
+            <w:r>
+              <w:rPr>
+                <w:rStyle w:val="HTMLCode"/>
+                <w:rFonts w:ascii="Times New Roman" w:hAnsi="Times New Roman" w:cs="Times New Roman"/>
+                <w:b/>
+                <w:bCs/>
+                <w:sz w:val="24"/>
+                <w:szCs w:val="24"/>
+              </w:rPr>
+              <w:t>timer_id</w:t>
+            </w:r>
+            <w:proofErr w:type="spellEnd"/>
+            <w:r>
+              <w:rPr>
+                <w:rStyle w:val="HTMLCode"/>
+                <w:rFonts w:ascii="Times New Roman" w:hAnsi="Times New Roman" w:cs="Times New Roman"/>
+                <w:b/>
+                <w:bCs/>
+                <w:sz w:val="24"/>
+                <w:szCs w:val="24"/>
+              </w:rPr>
+              <w:t>)</w:t>
+            </w:r>
+            <w:r>
+              <w:rPr>
+                <w:b/>
+                <w:bCs/>
+              </w:rPr>
+              <w:t xml:space="preserve"> </w:t>
+            </w:r>
+            <w:r>
+              <w:t>ensures uniqueness.</w:t>
+            </w:r>
+          </w:p>
+        </w:tc>
+      </w:tr>
+      <w:tr>
+        <w:tc>
+          <w:tcPr>
+            <w:tcW w:w="2605" w:type="dxa"/>
+          </w:tcPr>
+          <w:p>
+            <w:pPr>
+              <w:spacing w:before="100" w:beforeAutospacing="1" w:after="100" w:afterAutospacing="1"/>
+            </w:pPr>
+            <w:r>
+              <w:t>tasks</w:t>
+            </w:r>
+          </w:p>
+        </w:tc>
+        <w:tc>
+          <w:tcPr>
+            <w:tcW w:w="6745" w:type="dxa"/>
+          </w:tcPr>
+          <w:p>
+            <w:pPr>
+              <w:spacing w:before="100" w:beforeAutospacing="1" w:after="100" w:afterAutospacing="1"/>
+            </w:pPr>
+            <w:r>
+              <w:t xml:space="preserve">Each </w:t>
+            </w:r>
+            <w:proofErr w:type="spellStart"/>
+            <w:r>
+              <w:rPr>
+                <w:rStyle w:val="HTMLCode"/>
+                <w:rFonts w:ascii="Times New Roman" w:hAnsi="Times New Roman" w:cs="Times New Roman"/>
+                <w:b/>
+                <w:bCs/>
+                <w:sz w:val="24"/>
+                <w:szCs w:val="24"/>
+              </w:rPr>
+              <w:t>task_id</w:t>
+            </w:r>
+            <w:proofErr w:type="spellEnd"/>
+            <w:r>
+              <w:t xml:space="preserve"> is unique; fields like </w:t>
+            </w:r>
+            <w:r>
+              <w:rPr>
+                <w:rStyle w:val="HTMLCode"/>
+                <w:rFonts w:ascii="Times New Roman" w:hAnsi="Times New Roman" w:cs="Times New Roman"/>
+                <w:sz w:val="24"/>
+                <w:szCs w:val="24"/>
+              </w:rPr>
+              <w:t>title</w:t>
+            </w:r>
+            <w:r>
+              <w:t xml:space="preserve">, </w:t>
+            </w:r>
+            <w:proofErr w:type="spellStart"/>
+            <w:r>
+              <w:rPr>
+                <w:rStyle w:val="HTMLCode"/>
+                <w:rFonts w:ascii="Times New Roman" w:hAnsi="Times New Roman" w:cs="Times New Roman"/>
+                <w:b/>
+                <w:bCs/>
+                <w:sz w:val="24"/>
+                <w:szCs w:val="24"/>
+              </w:rPr>
+              <w:t>due_date</w:t>
+            </w:r>
+            <w:proofErr w:type="spellEnd"/>
+            <w:r>
+              <w:rPr>
+                <w:b/>
+                <w:bCs/>
+              </w:rPr>
+              <w:t>,</w:t>
+            </w:r>
+            <w:r>
+              <w:t xml:space="preserve"> </w:t>
+            </w:r>
+            <w:r>
+              <w:rPr>
+                <w:rStyle w:val="HTMLCode"/>
+                <w:rFonts w:ascii="Times New Roman" w:hAnsi="Times New Roman" w:cs="Times New Roman"/>
+                <w:sz w:val="24"/>
+                <w:szCs w:val="24"/>
+              </w:rPr>
+              <w:t>status</w:t>
+            </w:r>
+            <w:r>
+              <w:t xml:space="preserve"> are single values.</w:t>
+            </w:r>
+          </w:p>
+        </w:tc>
+      </w:tr>
+      <w:tr>
+        <w:tc>
+          <w:tcPr>
+            <w:tcW w:w="2605" w:type="dxa"/>
+          </w:tcPr>
+          <w:p>
+            <w:pPr>
+              <w:spacing w:before="100" w:beforeAutospacing="1" w:after="100" w:afterAutospacing="1"/>
+            </w:pPr>
+            <w:r>
+              <w:t>reminders</w:t>
+            </w:r>
+          </w:p>
+        </w:tc>
+        <w:tc>
+          <w:tcPr>
+            <w:tcW w:w="6745" w:type="dxa"/>
+          </w:tcPr>
+          <w:p>
+            <w:pPr>
+              <w:spacing w:before="100" w:beforeAutospacing="1" w:after="100" w:afterAutospacing="1"/>
+            </w:pPr>
+            <w:r>
+              <w:t xml:space="preserve">Each </w:t>
+            </w:r>
+            <w:proofErr w:type="spellStart"/>
+            <w:r>
+              <w:rPr>
+                <w:rStyle w:val="HTMLCode"/>
+                <w:rFonts w:ascii="Times New Roman" w:hAnsi="Times New Roman" w:cs="Times New Roman"/>
+                <w:b/>
+                <w:bCs/>
+                <w:sz w:val="24"/>
+                <w:szCs w:val="24"/>
+              </w:rPr>
+              <w:t>reminder_id</w:t>
+            </w:r>
+            <w:proofErr w:type="spellEnd"/>
+            <w:r>
+              <w:t xml:space="preserve"> is unique; each reminder belongs to one task.</w:t>
+            </w:r>
+          </w:p>
+        </w:tc>
+      </w:tr>
+    </w:tbl>
+    <w:p/>
+    <w:p>
+      <w:r>
+        <w:t xml:space="preserve">Second </w:t>
+      </w:r>
+      <w:r>
+        <w:t>Normal Form (</w:t>
+      </w:r>
+      <w:r>
+        <w:t>2</w:t>
+      </w:r>
+      <w:r>
+        <w:t>NF):</w:t>
+      </w:r>
+      <w:r>
+        <w:rPr>
+          <w:b/>
+          <w:bCs/>
+          <w:sz w:val="32"/>
+          <w:szCs w:val="32"/>
+        </w:rPr>
+        <w:t xml:space="preserve"> </w:t>
+      </w:r>
+      <w:r>
+        <w:rPr>
+          <w:b/>
+          <w:bCs/>
+          <w:sz w:val="32"/>
+          <w:szCs w:val="32"/>
+        </w:rPr>
+        <w:t>Passes</w:t>
+      </w:r>
+    </w:p>
+    <w:p>
+      <w:pPr>
+        <w:spacing w:before="100" w:beforeAutospacing="1" w:after="100" w:afterAutospacing="1"/>
+      </w:pPr>
+      <w:r>
+        <w:t xml:space="preserve">A table is in </w:t>
+      </w:r>
+      <w:r>
+        <w:t>2</w:t>
+      </w:r>
+      <w:r>
+        <w:t>NF if:</w:t>
+      </w:r>
+    </w:p>
+    <w:p>
+      <w:pPr>
+        <w:numPr>
+          <w:ilvl w:val="0"/>
+          <w:numId w:val="5"/>
+        </w:numPr>
+        <w:spacing w:before="100" w:beforeAutospacing="1" w:after="100" w:afterAutospacing="1"/>
+      </w:pPr>
+      <w:r>
+        <w:t>It is already in 1NF</w:t>
+      </w:r>
+    </w:p>
+    <w:p>
+      <w:pPr>
+        <w:numPr>
+          <w:ilvl w:val="0"/>
+          <w:numId w:val="5"/>
+        </w:numPr>
+        <w:spacing w:before="100" w:beforeAutospacing="1" w:after="100" w:afterAutospacing="1"/>
+      </w:pPr>
+      <w:r>
+        <w:t>All non</w:t>
+      </w:r>
+      <w:r>
+        <w:t>-key attributes depend on the whole primary key, not just part of it (this mainly applies to tables with composite keys).</w:t>
+      </w:r>
+    </w:p>
+    <w:p>
+      <w:pPr>
+        <w:spacing w:before="100" w:beforeAutospacing="1" w:after="100" w:afterAutospacing="1"/>
+        <w:rPr>
+          <w:b/>
+          <w:bCs/>
+        </w:rPr>
+      </w:pPr>
+      <w:r>
+        <w:rPr>
+          <w:b/>
+          <w:bCs/>
+        </w:rPr>
+        <w:t>There are no partial dependencies found.</w:t>
+      </w:r>
+    </w:p>
+    <w:tbl>
+      <w:tblPr>
+        <w:tblStyle w:val="TableGrid"/>
+        <w:tblW w:w="0" w:type="auto"/>
+        <w:tblLook w:val="04A0" w:firstRow="1" w:lastRow="0" w:firstColumn="1" w:lastColumn="0" w:noHBand="0" w:noVBand="1"/>
+      </w:tblPr>
+      <w:tblGrid>
+        <w:gridCol w:w="4675"/>
+        <w:gridCol w:w="4675"/>
+      </w:tblGrid>
+      <w:tr>
+        <w:tc>
+          <w:tcPr>
+            <w:tcW w:w="4675" w:type="dxa"/>
+          </w:tcPr>
+          <w:p>
+            <w:pPr>
+              <w:spacing w:before="100" w:beforeAutospacing="1" w:after="100" w:afterAutospacing="1"/>
+            </w:pPr>
+            <w:r>
+              <w:t>Entities</w:t>
+            </w:r>
+          </w:p>
+        </w:tc>
+        <w:tc>
+          <w:tcPr>
+            <w:tcW w:w="4675" w:type="dxa"/>
+          </w:tcPr>
+          <w:p>
+            <w:pPr>
+              <w:spacing w:before="100" w:beforeAutospacing="1" w:after="100" w:afterAutospacing="1"/>
+            </w:pPr>
+            <w:r>
+              <w:t>Example</w:t>
+            </w:r>
+          </w:p>
+        </w:tc>
+      </w:tr>
+      <w:tr>
+        <w:tc>
+          <w:tcPr>
+            <w:tcW w:w="4675" w:type="dxa"/>
+          </w:tcPr>
+          <w:p>
+            <w:pPr>
+              <w:spacing w:before="100" w:beforeAutospacing="1" w:after="100" w:afterAutospacing="1"/>
+            </w:pPr>
+            <w:proofErr w:type="spellStart"/>
+            <w:r>
+              <w:t>sessionParticipants</w:t>
+            </w:r>
+            <w:proofErr w:type="spellEnd"/>
+            <w:r>
+              <w:t xml:space="preserve"> (</w:t>
+            </w:r>
+            <w:proofErr w:type="spellStart"/>
+            <w:r>
+              <w:t>user_id</w:t>
+            </w:r>
+            <w:proofErr w:type="spellEnd"/>
+            <w:r>
+              <w:t xml:space="preserve">, </w:t>
+            </w:r>
+            <w:proofErr w:type="spellStart"/>
+            <w:r>
+              <w:t>timer_id</w:t>
+            </w:r>
+            <w:proofErr w:type="spellEnd"/>
+            <w:r>
+              <w:t>)</w:t>
+            </w:r>
+          </w:p>
+        </w:tc>
+        <w:tc>
+          <w:tcPr>
+            <w:tcW w:w="4675" w:type="dxa"/>
+          </w:tcPr>
+          <w:p>
+            <w:pPr>
+              <w:spacing w:before="100" w:beforeAutospacing="1" w:after="100" w:afterAutospacing="1"/>
+            </w:pPr>
+            <w:r>
+              <w:t>Has only foreign keys and no partial dependencies.</w:t>
+            </w:r>
+          </w:p>
+        </w:tc>
+      </w:tr>
+      <w:tr>
+        <w:tc>
+          <w:tcPr>
+            <w:tcW w:w="4675" w:type="dxa"/>
+          </w:tcPr>
+          <w:p>
+            <w:pPr>
+              <w:spacing w:before="100" w:beforeAutospacing="1" w:after="100" w:afterAutospacing="1"/>
+            </w:pPr>
+            <w:proofErr w:type="spellStart"/>
+            <w:r>
+              <w:t>studyStats</w:t>
+            </w:r>
+            <w:proofErr w:type="spellEnd"/>
+            <w:r>
+              <w:t xml:space="preserve"> (</w:t>
+            </w:r>
+            <w:proofErr w:type="spellStart"/>
+            <w:r>
+              <w:t>user_id</w:t>
+            </w:r>
+            <w:proofErr w:type="spellEnd"/>
+            <w:r>
+              <w:t xml:space="preserve">, </w:t>
+            </w:r>
+            <w:proofErr w:type="spellStart"/>
+            <w:r>
+              <w:t>timer_id</w:t>
+            </w:r>
+            <w:proofErr w:type="spellEnd"/>
+            <w:r>
+              <w:t>)</w:t>
+            </w:r>
+          </w:p>
+        </w:tc>
+        <w:tc>
+          <w:tcPr>
+            <w:tcW w:w="4675" w:type="dxa"/>
+          </w:tcPr>
+          <w:p>
+            <w:pPr>
+              <w:spacing w:before="100" w:beforeAutospacing="1" w:after="100" w:afterAutospacing="1"/>
+            </w:pPr>
+            <w:r>
+              <w:t xml:space="preserve">Attributes like </w:t>
+            </w:r>
+            <w:proofErr w:type="spellStart"/>
+            <w:r>
+              <w:rPr>
+                <w:rStyle w:val="HTMLCode"/>
+                <w:rFonts w:ascii="Times New Roman" w:hAnsi="Times New Roman" w:cs="Times New Roman"/>
+                <w:b/>
+                <w:bCs/>
+                <w:sz w:val="24"/>
+                <w:szCs w:val="24"/>
+              </w:rPr>
+              <w:t>total_sessions</w:t>
+            </w:r>
+            <w:proofErr w:type="spellEnd"/>
+            <w:r>
+              <w:rPr>
+                <w:b/>
+                <w:bCs/>
+              </w:rPr>
+              <w:t xml:space="preserve">, </w:t>
+            </w:r>
+            <w:proofErr w:type="spellStart"/>
+            <w:r>
+              <w:rPr>
+                <w:rStyle w:val="HTMLCode"/>
+                <w:rFonts w:ascii="Times New Roman" w:hAnsi="Times New Roman" w:cs="Times New Roman"/>
+                <w:b/>
+                <w:bCs/>
+                <w:sz w:val="24"/>
+                <w:szCs w:val="24"/>
+              </w:rPr>
+              <w:t>avg_duration</w:t>
+            </w:r>
+            <w:proofErr w:type="spellEnd"/>
+            <w:r>
+              <w:t xml:space="preserve"> depend on both user and time</w:t>
+            </w:r>
+          </w:p>
+        </w:tc>
+      </w:tr>
+    </w:tbl>
+    <w:p/>
+    <w:p>
+      <w:r>
+        <w:t>Third</w:t>
+      </w:r>
+      <w:r>
+        <w:t xml:space="preserve"> Normal Form (</w:t>
+      </w:r>
+      <w:r>
+        <w:t>3</w:t>
+      </w:r>
+      <w:r>
+        <w:t>NF):</w:t>
+      </w:r>
+      <w:r>
+        <w:t xml:space="preserve"> </w:t>
+      </w:r>
+      <w:r>
+        <w:rPr>
+          <w:b/>
+          <w:bCs/>
+          <w:sz w:val="32"/>
+          <w:szCs w:val="32"/>
+        </w:rPr>
+        <w:t>Passes</w:t>
+      </w:r>
+    </w:p>
+    <w:p>
+      <w:pPr>
+        <w:spacing w:before="100" w:beforeAutospacing="1" w:after="100" w:afterAutospacing="1"/>
+      </w:pPr>
+      <w:r>
+        <w:t xml:space="preserve">A table is in </w:t>
+      </w:r>
+      <w:r>
+        <w:t>3</w:t>
+      </w:r>
+      <w:r>
+        <w:t>NF if:</w:t>
+      </w:r>
+    </w:p>
+    <w:p>
+      <w:pPr>
+        <w:numPr>
+          <w:ilvl w:val="0"/>
+          <w:numId w:val="5"/>
+        </w:numPr>
+        <w:spacing w:before="100" w:beforeAutospacing="1" w:after="100" w:afterAutospacing="1"/>
+      </w:pPr>
+      <w:r>
+        <w:t xml:space="preserve">It is already in </w:t>
+      </w:r>
+      <w:r>
+        <w:t>2</w:t>
+      </w:r>
+      <w:r>
+        <w:t>NF</w:t>
+      </w:r>
+    </w:p>
+    <w:p>
+      <w:pPr>
+        <w:numPr>
+          <w:ilvl w:val="0"/>
+          <w:numId w:val="5"/>
+        </w:numPr>
+        <w:spacing w:before="100" w:beforeAutospacing="1" w:after="100" w:afterAutospacing="1"/>
+      </w:pPr>
+      <w:r>
+        <w:t>No transitive dependencies exist (non-key attributes depending on other non-key attributes).</w:t>
+      </w:r>
+    </w:p>
+    <w:p>
+      <w:pPr>
+        <w:spacing w:before="100" w:beforeAutospacing="1" w:after="100" w:afterAutospacing="1"/>
+        <w:rPr>
+          <w:b/>
+          <w:bCs/>
+        </w:rPr>
+      </w:pPr>
+      <w:r>
+        <w:rPr>
+          <w:b/>
+          <w:bCs/>
+        </w:rPr>
+        <w:t>There are no partial dependencies found.</w:t>
+      </w:r>
+    </w:p>
+    <w:tbl>
+      <w:tblPr>
+        <w:tblStyle w:val="TableGrid"/>
+        <w:tblW w:w="0" w:type="auto"/>
+        <w:tblLook w:val="04A0" w:firstRow="1" w:lastRow="0" w:firstColumn="1" w:lastColumn="0" w:noHBand="0" w:noVBand="1"/>
+      </w:tblPr>
+      <w:tblGrid>
+        <w:gridCol w:w="4675"/>
+        <w:gridCol w:w="4675"/>
+      </w:tblGrid>
+      <w:tr>
+        <w:tc>
+          <w:tcPr>
+            <w:tcW w:w="4675" w:type="dxa"/>
+          </w:tcPr>
+          <w:p>
+            <w:pPr>
+              <w:spacing w:before="100" w:beforeAutospacing="1" w:after="100" w:afterAutospacing="1"/>
+            </w:pPr>
+            <w:r>
+              <w:t>Entities</w:t>
+            </w:r>
+          </w:p>
+        </w:tc>
+        <w:tc>
+          <w:tcPr>
+            <w:tcW w:w="4675" w:type="dxa"/>
+          </w:tcPr>
+          <w:p>
+            <w:pPr>
+              <w:spacing w:before="100" w:beforeAutospacing="1" w:after="100" w:afterAutospacing="1"/>
+            </w:pPr>
+            <w:r>
+              <w:t>Example</w:t>
+            </w:r>
+          </w:p>
+        </w:tc>
+      </w:tr>
+      <w:tr>
+        <w:tc>
+          <w:tcPr>
+            <w:tcW w:w="4675" w:type="dxa"/>
+          </w:tcPr>
+          <w:p>
+            <w:pPr>
+              <w:spacing w:before="100" w:beforeAutospacing="1" w:after="100" w:afterAutospacing="1"/>
+            </w:pPr>
+            <w:r>
+              <w:t>tasks</w:t>
+            </w:r>
+          </w:p>
+        </w:tc>
+        <w:tc>
+          <w:tcPr>
+            <w:tcW w:w="4675" w:type="dxa"/>
+          </w:tcPr>
+          <w:p>
+            <w:pPr>
+              <w:spacing w:before="100" w:beforeAutospacing="1" w:after="100" w:afterAutospacing="1"/>
+            </w:pPr>
+            <w:r>
+              <w:rPr>
+                <w:rStyle w:val="HTMLCode"/>
+                <w:rFonts w:ascii="Times New Roman" w:hAnsi="Times New Roman" w:cs="Times New Roman"/>
+                <w:b/>
+                <w:bCs/>
+                <w:sz w:val="24"/>
+                <w:szCs w:val="24"/>
+              </w:rPr>
+              <w:t>title</w:t>
+            </w:r>
+            <w:r>
+              <w:rPr>
+                <w:b/>
+                <w:bCs/>
+              </w:rPr>
+              <w:t xml:space="preserve">, </w:t>
+            </w:r>
+            <w:r>
+              <w:rPr>
+                <w:rStyle w:val="HTMLCode"/>
+                <w:rFonts w:ascii="Times New Roman" w:hAnsi="Times New Roman" w:cs="Times New Roman"/>
+                <w:b/>
+                <w:bCs/>
+                <w:sz w:val="24"/>
+                <w:szCs w:val="24"/>
+              </w:rPr>
+              <w:t>status</w:t>
+            </w:r>
+            <w:r>
+              <w:rPr>
+                <w:b/>
+                <w:bCs/>
+              </w:rPr>
+              <w:t xml:space="preserve">, </w:t>
+            </w:r>
+            <w:r>
+              <w:rPr>
+                <w:rStyle w:val="HTMLCode"/>
+                <w:rFonts w:ascii="Times New Roman" w:hAnsi="Times New Roman" w:cs="Times New Roman"/>
+                <w:b/>
+                <w:bCs/>
+                <w:sz w:val="24"/>
+                <w:szCs w:val="24"/>
+              </w:rPr>
+              <w:t>priority</w:t>
+            </w:r>
+            <w:r>
+              <w:rPr>
+                <w:b/>
+                <w:bCs/>
+              </w:rPr>
+              <w:t xml:space="preserve">, </w:t>
+            </w:r>
+            <w:proofErr w:type="spellStart"/>
+            <w:r>
+              <w:rPr>
+                <w:rStyle w:val="HTMLCode"/>
+                <w:rFonts w:ascii="Times New Roman" w:hAnsi="Times New Roman" w:cs="Times New Roman"/>
+                <w:b/>
+                <w:bCs/>
+                <w:sz w:val="24"/>
+                <w:szCs w:val="24"/>
+              </w:rPr>
+              <w:t>due_date</w:t>
+            </w:r>
+            <w:proofErr w:type="spellEnd"/>
+            <w:r>
+              <w:t xml:space="preserve"> depend only on </w:t>
+            </w:r>
+            <w:proofErr w:type="spellStart"/>
+            <w:r>
+              <w:rPr>
+                <w:rStyle w:val="HTMLCode"/>
+                <w:rFonts w:ascii="Times New Roman" w:hAnsi="Times New Roman" w:cs="Times New Roman"/>
+                <w:b/>
+                <w:bCs/>
+                <w:sz w:val="24"/>
+                <w:szCs w:val="24"/>
+              </w:rPr>
+              <w:t>task_id</w:t>
+            </w:r>
+            <w:proofErr w:type="spellEnd"/>
+            <w:r>
+              <w:rPr>
+                <w:b/>
+                <w:bCs/>
+              </w:rPr>
+              <w:t>.</w:t>
+            </w:r>
+          </w:p>
+        </w:tc>
+      </w:tr>
+      <w:tr>
+        <w:tc>
+          <w:tcPr>
+            <w:tcW w:w="4675" w:type="dxa"/>
+          </w:tcPr>
+          <w:p>
+            <w:pPr>
+              <w:spacing w:before="100" w:beforeAutospacing="1" w:after="100" w:afterAutospacing="1"/>
+            </w:pPr>
+            <w:r>
+              <w:lastRenderedPageBreak/>
+              <w:t>reminders</w:t>
+            </w:r>
+          </w:p>
+        </w:tc>
+        <w:tc>
+          <w:tcPr>
+            <w:tcW w:w="4675" w:type="dxa"/>
+          </w:tcPr>
+          <w:p>
+            <w:pPr>
+              <w:spacing w:before="100" w:beforeAutospacing="1" w:after="100" w:afterAutospacing="1"/>
+            </w:pPr>
+            <w:proofErr w:type="spellStart"/>
+            <w:r>
+              <w:rPr>
+                <w:rStyle w:val="HTMLCode"/>
+                <w:rFonts w:ascii="Times New Roman" w:hAnsi="Times New Roman" w:cs="Times New Roman"/>
+                <w:b/>
+                <w:bCs/>
+                <w:sz w:val="24"/>
+                <w:szCs w:val="24"/>
+              </w:rPr>
+              <w:t>reminder_time</w:t>
+            </w:r>
+            <w:proofErr w:type="spellEnd"/>
+            <w:r>
+              <w:t xml:space="preserve"> and </w:t>
+            </w:r>
+            <w:r>
+              <w:rPr>
+                <w:rStyle w:val="HTMLCode"/>
+                <w:rFonts w:ascii="Times New Roman" w:hAnsi="Times New Roman" w:cs="Times New Roman"/>
+                <w:sz w:val="24"/>
+                <w:szCs w:val="24"/>
+              </w:rPr>
+              <w:t>method</w:t>
+            </w:r>
+            <w:r>
+              <w:t xml:space="preserve"> depend only on </w:t>
+            </w:r>
+            <w:proofErr w:type="spellStart"/>
+            <w:r>
+              <w:rPr>
+                <w:rStyle w:val="HTMLCode"/>
+                <w:rFonts w:ascii="Times New Roman" w:hAnsi="Times New Roman" w:cs="Times New Roman"/>
+                <w:b/>
+                <w:bCs/>
+                <w:sz w:val="24"/>
+                <w:szCs w:val="24"/>
+              </w:rPr>
+              <w:t>reminder_id</w:t>
+            </w:r>
+            <w:proofErr w:type="spellEnd"/>
+            <w:r>
+              <w:rPr>
+                <w:b/>
+                <w:bCs/>
+              </w:rPr>
+              <w:t>.</w:t>
+            </w:r>
+          </w:p>
+        </w:tc>
+      </w:tr>
+      <w:tr>
+        <w:tc>
+          <w:tcPr>
+            <w:tcW w:w="4675" w:type="dxa"/>
+          </w:tcPr>
+          <w:p>
+            <w:pPr>
+              <w:spacing w:before="100" w:beforeAutospacing="1" w:after="100" w:afterAutospacing="1"/>
+            </w:pPr>
+            <w:proofErr w:type="spellStart"/>
+            <w:r>
+              <w:t>timerSessions</w:t>
+            </w:r>
+            <w:proofErr w:type="spellEnd"/>
+          </w:p>
+        </w:tc>
+        <w:tc>
+          <w:tcPr>
+            <w:tcW w:w="4675" w:type="dxa"/>
+          </w:tcPr>
+          <w:p>
+            <w:pPr>
+              <w:spacing w:before="100" w:beforeAutospacing="1" w:after="100" w:afterAutospacing="1"/>
+            </w:pPr>
+            <w:proofErr w:type="spellStart"/>
+            <w:r>
+              <w:rPr>
+                <w:rStyle w:val="HTMLCode"/>
+                <w:rFonts w:ascii="Times New Roman" w:hAnsi="Times New Roman" w:cs="Times New Roman"/>
+                <w:b/>
+                <w:bCs/>
+                <w:sz w:val="24"/>
+                <w:szCs w:val="24"/>
+              </w:rPr>
+              <w:t>start_time</w:t>
+            </w:r>
+            <w:proofErr w:type="spellEnd"/>
+            <w:r>
+              <w:rPr>
+                <w:b/>
+                <w:bCs/>
+              </w:rPr>
+              <w:t xml:space="preserve">, </w:t>
+            </w:r>
+            <w:proofErr w:type="spellStart"/>
+            <w:r>
+              <w:rPr>
+                <w:rStyle w:val="HTMLCode"/>
+                <w:rFonts w:ascii="Times New Roman" w:hAnsi="Times New Roman" w:cs="Times New Roman"/>
+                <w:b/>
+                <w:bCs/>
+                <w:sz w:val="24"/>
+                <w:szCs w:val="24"/>
+              </w:rPr>
+              <w:t>end_time</w:t>
+            </w:r>
+            <w:proofErr w:type="spellEnd"/>
+            <w:r>
+              <w:rPr>
+                <w:b/>
+                <w:bCs/>
+              </w:rPr>
+              <w:t>,</w:t>
+            </w:r>
+            <w:r>
+              <w:t xml:space="preserve"> and </w:t>
+            </w:r>
+            <w:r>
+              <w:rPr>
+                <w:rStyle w:val="HTMLCode"/>
+                <w:rFonts w:ascii="Times New Roman" w:hAnsi="Times New Roman" w:cs="Times New Roman"/>
+                <w:sz w:val="24"/>
+                <w:szCs w:val="24"/>
+              </w:rPr>
+              <w:t>duration</w:t>
+            </w:r>
+            <w:r>
+              <w:t xml:space="preserve"> depend </w:t>
+            </w:r>
+            <w:r>
+              <w:rPr>
+                <w:b/>
+                <w:bCs/>
+              </w:rPr>
+              <w:t xml:space="preserve">on </w:t>
+            </w:r>
+            <w:proofErr w:type="spellStart"/>
+            <w:r>
+              <w:rPr>
+                <w:rStyle w:val="HTMLCode"/>
+                <w:rFonts w:ascii="Times New Roman" w:hAnsi="Times New Roman" w:cs="Times New Roman"/>
+                <w:b/>
+                <w:bCs/>
+                <w:sz w:val="24"/>
+                <w:szCs w:val="24"/>
+              </w:rPr>
+              <w:t>timer_id</w:t>
+            </w:r>
+            <w:proofErr w:type="spellEnd"/>
+            <w:r>
+              <w:rPr>
+                <w:b/>
+                <w:bCs/>
+              </w:rPr>
+              <w:t>.</w:t>
+            </w:r>
+          </w:p>
+        </w:tc>
+      </w:tr>
+      <w:tr>
+        <w:tc>
+          <w:tcPr>
+            <w:tcW w:w="4675" w:type="dxa"/>
+          </w:tcPr>
+          <w:p>
+            <w:pPr>
+              <w:spacing w:before="100" w:beforeAutospacing="1" w:after="100" w:afterAutospacing="1"/>
+            </w:pPr>
+            <w:proofErr w:type="spellStart"/>
+            <w:r>
+              <w:t>studyStats</w:t>
+            </w:r>
+            <w:proofErr w:type="spellEnd"/>
+          </w:p>
+        </w:tc>
+        <w:tc>
+          <w:tcPr>
+            <w:tcW w:w="4675" w:type="dxa"/>
+          </w:tcPr>
+          <w:p>
+            <w:pPr>
+              <w:spacing w:before="100" w:beforeAutospacing="1" w:after="100" w:afterAutospacing="1"/>
+            </w:pPr>
+            <w:r>
+              <w:t xml:space="preserve">All attributes depend only on </w:t>
+            </w:r>
+            <w:r>
+              <w:rPr>
+                <w:rStyle w:val="HTMLCode"/>
+                <w:rFonts w:ascii="Times New Roman" w:hAnsi="Times New Roman" w:cs="Times New Roman"/>
+                <w:sz w:val="24"/>
+                <w:szCs w:val="24"/>
+              </w:rPr>
+              <w:t>(</w:t>
+            </w:r>
+            <w:proofErr w:type="spellStart"/>
+            <w:r>
+              <w:rPr>
+                <w:rStyle w:val="HTMLCode"/>
+                <w:rFonts w:ascii="Times New Roman" w:hAnsi="Times New Roman" w:cs="Times New Roman"/>
+                <w:b/>
+                <w:bCs/>
+                <w:sz w:val="24"/>
+                <w:szCs w:val="24"/>
+              </w:rPr>
+              <w:t>user_id</w:t>
+            </w:r>
+            <w:proofErr w:type="spellEnd"/>
+            <w:r>
+              <w:rPr>
+                <w:rStyle w:val="HTMLCode"/>
+                <w:rFonts w:ascii="Times New Roman" w:hAnsi="Times New Roman" w:cs="Times New Roman"/>
+                <w:b/>
+                <w:bCs/>
+                <w:sz w:val="24"/>
+                <w:szCs w:val="24"/>
+              </w:rPr>
+              <w:t xml:space="preserve">, </w:t>
+            </w:r>
+            <w:proofErr w:type="spellStart"/>
+            <w:r>
+              <w:rPr>
+                <w:rStyle w:val="HTMLCode"/>
+                <w:rFonts w:ascii="Times New Roman" w:hAnsi="Times New Roman" w:cs="Times New Roman"/>
+                <w:b/>
+                <w:bCs/>
+                <w:sz w:val="24"/>
+                <w:szCs w:val="24"/>
+              </w:rPr>
+              <w:t>timer_id</w:t>
+            </w:r>
+            <w:proofErr w:type="spellEnd"/>
+            <w:r>
+              <w:rPr>
+                <w:rStyle w:val="HTMLCode"/>
+                <w:rFonts w:ascii="Times New Roman" w:hAnsi="Times New Roman" w:cs="Times New Roman"/>
+                <w:b/>
+                <w:bCs/>
+                <w:sz w:val="24"/>
+                <w:szCs w:val="24"/>
+              </w:rPr>
+              <w:t>)</w:t>
+            </w:r>
+            <w:r>
+              <w:t>; no transitive dependency.</w:t>
+            </w:r>
+          </w:p>
+        </w:tc>
+      </w:tr>
+    </w:tbl>
+    <w:p/>
+    <w:p>
+      <w:r>
+        <w:t>Boyce-Codd Normal</w:t>
+      </w:r>
+      <w:r>
+        <w:t xml:space="preserve"> Form (</w:t>
+      </w:r>
+      <w:r>
+        <w:t>BC</w:t>
+      </w:r>
+      <w:r>
+        <w:t>NF):</w:t>
+      </w:r>
+      <w:r>
+        <w:rPr>
+          <w:b/>
+          <w:bCs/>
+          <w:sz w:val="32"/>
+          <w:szCs w:val="32"/>
+        </w:rPr>
+        <w:t xml:space="preserve"> Passes</w:t>
+      </w:r>
+    </w:p>
+    <w:p>
+      <w:pPr>
+        <w:spacing w:before="100" w:beforeAutospacing="1" w:after="100" w:afterAutospacing="1"/>
+      </w:pPr>
+      <w:r>
+        <w:t xml:space="preserve">A table is in </w:t>
+      </w:r>
+      <w:r>
+        <w:t>BC</w:t>
+      </w:r>
+      <w:r>
+        <w:t>NF if:</w:t>
+      </w:r>
+    </w:p>
+    <w:p>
+      <w:pPr>
+        <w:pStyle w:val="ListParagraph"/>
+        <w:numPr>
+          <w:ilvl w:val="0"/>
+          <w:numId w:val="5"/>
+        </w:numPr>
+        <w:spacing w:before="100" w:beforeAutospacing="1" w:after="100" w:afterAutospacing="1"/>
+      </w:pPr>
+      <w:r>
+        <w:t xml:space="preserve">A table is in BCNF if </w:t>
+      </w:r>
+      <w:r>
+        <w:rPr>
+          <w:rStyle w:val="Strong"/>
+        </w:rPr>
+        <w:t>every determinant</w:t>
+      </w:r>
+      <w:r>
+        <w:t xml:space="preserve"> is a </w:t>
+      </w:r>
+      <w:r>
+        <w:rPr>
+          <w:rStyle w:val="Strong"/>
+        </w:rPr>
+        <w:t>candidate key</w:t>
+      </w:r>
+      <w:r>
+        <w:t xml:space="preserve"> — i.e., no non-key attribute determines another.</w:t>
+      </w:r>
+    </w:p>
+    <w:tbl>
+      <w:tblPr>
+        <w:tblStyle w:val="TableGrid"/>
+        <w:tblW w:w="0" w:type="auto"/>
+        <w:tblLook w:val="04A0" w:firstRow="1" w:lastRow="0" w:firstColumn="1" w:lastColumn="0" w:noHBand="0" w:noVBand="1"/>
+      </w:tblPr>
+      <w:tblGrid>
+        <w:gridCol w:w="4675"/>
+        <w:gridCol w:w="4675"/>
+      </w:tblGrid>
+      <w:tr>
+        <w:tc>
+          <w:tcPr>
+            <w:tcW w:w="4675" w:type="dxa"/>
+          </w:tcPr>
+          <w:p>
+            <w:pPr>
+              <w:spacing w:before="100" w:beforeAutospacing="1" w:after="100" w:afterAutospacing="1"/>
+            </w:pPr>
+            <w:r>
+              <w:t>Entities</w:t>
+            </w:r>
+          </w:p>
+        </w:tc>
+        <w:tc>
+          <w:tcPr>
+            <w:tcW w:w="4675" w:type="dxa"/>
+          </w:tcPr>
+          <w:p>
+            <w:pPr>
+              <w:spacing w:before="100" w:beforeAutospacing="1" w:after="100" w:afterAutospacing="1"/>
+            </w:pPr>
+            <w:r>
+              <w:t>Example</w:t>
+            </w:r>
+          </w:p>
+        </w:tc>
+      </w:tr>
+      <w:tr>
+        <w:tc>
+          <w:tcPr>
+            <w:tcW w:w="4675" w:type="dxa"/>
+          </w:tcPr>
+          <w:p>
+            <w:pPr>
+              <w:spacing w:before="100" w:beforeAutospacing="1" w:after="100" w:afterAutospacing="1"/>
+            </w:pPr>
+            <w:r>
+              <w:t>tasks</w:t>
+            </w:r>
+          </w:p>
+        </w:tc>
+        <w:tc>
+          <w:tcPr>
+            <w:tcW w:w="4675" w:type="dxa"/>
+          </w:tcPr>
+          <w:p>
+            <w:pPr>
+              <w:spacing w:before="100" w:beforeAutospacing="1" w:after="100" w:afterAutospacing="1"/>
+            </w:pPr>
+            <w:proofErr w:type="spellStart"/>
+            <w:r>
+              <w:rPr>
+                <w:rStyle w:val="HTMLCode"/>
+                <w:rFonts w:ascii="Times New Roman" w:hAnsi="Times New Roman" w:cs="Times New Roman"/>
+                <w:b/>
+                <w:bCs/>
+                <w:sz w:val="24"/>
+                <w:szCs w:val="24"/>
+              </w:rPr>
+              <w:t>task_id</w:t>
+            </w:r>
+            <w:proofErr w:type="spellEnd"/>
+            <w:r>
+              <w:t xml:space="preserve"> determines all task attributes </w:t>
+            </w:r>
+            <w:r>
+              <w:rPr>
+                <w:b/>
+                <w:bCs/>
+              </w:rPr>
+              <w:t>(</w:t>
+            </w:r>
+            <w:r>
+              <w:rPr>
+                <w:rStyle w:val="HTMLCode"/>
+                <w:rFonts w:ascii="Times New Roman" w:hAnsi="Times New Roman" w:cs="Times New Roman"/>
+                <w:b/>
+                <w:bCs/>
+                <w:sz w:val="24"/>
+                <w:szCs w:val="24"/>
+              </w:rPr>
+              <w:t>title</w:t>
+            </w:r>
+            <w:r>
+              <w:rPr>
+                <w:b/>
+                <w:bCs/>
+              </w:rPr>
+              <w:t xml:space="preserve">, </w:t>
+            </w:r>
+            <w:proofErr w:type="spellStart"/>
+            <w:r>
+              <w:rPr>
+                <w:rStyle w:val="HTMLCode"/>
+                <w:rFonts w:ascii="Times New Roman" w:hAnsi="Times New Roman" w:cs="Times New Roman"/>
+                <w:b/>
+                <w:bCs/>
+                <w:sz w:val="24"/>
+                <w:szCs w:val="24"/>
+              </w:rPr>
+              <w:t>due_date</w:t>
+            </w:r>
+            <w:proofErr w:type="spellEnd"/>
+            <w:r>
+              <w:rPr>
+                <w:b/>
+                <w:bCs/>
+              </w:rPr>
+              <w:t xml:space="preserve">, </w:t>
+            </w:r>
+            <w:r>
+              <w:rPr>
+                <w:rStyle w:val="HTMLCode"/>
+                <w:rFonts w:ascii="Times New Roman" w:hAnsi="Times New Roman" w:cs="Times New Roman"/>
+                <w:b/>
+                <w:bCs/>
+                <w:sz w:val="24"/>
+                <w:szCs w:val="24"/>
+              </w:rPr>
+              <w:t>status</w:t>
+            </w:r>
+            <w:r>
+              <w:rPr>
+                <w:b/>
+                <w:bCs/>
+              </w:rPr>
+              <w:t xml:space="preserve">, </w:t>
+            </w:r>
+            <w:r>
+              <w:rPr>
+                <w:rStyle w:val="HTMLCode"/>
+                <w:rFonts w:ascii="Times New Roman" w:hAnsi="Times New Roman" w:cs="Times New Roman"/>
+                <w:b/>
+                <w:bCs/>
+                <w:sz w:val="24"/>
+                <w:szCs w:val="24"/>
+              </w:rPr>
+              <w:t>priority</w:t>
+            </w:r>
+            <w:r>
+              <w:rPr>
+                <w:b/>
+                <w:bCs/>
+              </w:rPr>
+              <w:t xml:space="preserve">, </w:t>
+            </w:r>
+            <w:r>
+              <w:rPr>
+                <w:rStyle w:val="HTMLCode"/>
+                <w:rFonts w:ascii="Times New Roman" w:hAnsi="Times New Roman" w:cs="Times New Roman"/>
+                <w:b/>
+                <w:bCs/>
+                <w:sz w:val="24"/>
+                <w:szCs w:val="24"/>
+              </w:rPr>
+              <w:t>category</w:t>
+            </w:r>
+            <w:r>
+              <w:rPr>
+                <w:b/>
+                <w:bCs/>
+              </w:rPr>
+              <w:t>)</w:t>
+            </w:r>
+          </w:p>
+          <w:p>
+            <w:pPr>
+              <w:spacing w:before="100" w:beforeAutospacing="1" w:after="100" w:afterAutospacing="1"/>
+            </w:pPr>
+            <w:r>
+              <w:t>(No attribute depends on another non-key attribute.)</w:t>
+            </w:r>
+          </w:p>
+        </w:tc>
+      </w:tr>
+      <w:tr>
+        <w:tc>
+          <w:tcPr>
+            <w:tcW w:w="4675" w:type="dxa"/>
+          </w:tcPr>
+          <w:p>
+            <w:pPr>
+              <w:spacing w:before="100" w:beforeAutospacing="1" w:after="100" w:afterAutospacing="1"/>
+            </w:pPr>
+            <w:r>
+              <w:t>reminders</w:t>
+            </w:r>
+          </w:p>
+        </w:tc>
+        <w:tc>
+          <w:tcPr>
+            <w:tcW w:w="4675" w:type="dxa"/>
+          </w:tcPr>
+          <w:p>
+            <w:pPr>
+              <w:spacing w:before="100" w:beforeAutospacing="1" w:after="100" w:afterAutospacing="1"/>
+            </w:pPr>
+            <w:proofErr w:type="spellStart"/>
+            <w:r>
+              <w:rPr>
+                <w:rStyle w:val="HTMLCode"/>
+                <w:rFonts w:ascii="Times New Roman" w:hAnsi="Times New Roman" w:cs="Times New Roman"/>
+                <w:b/>
+                <w:bCs/>
+                <w:sz w:val="24"/>
+                <w:szCs w:val="24"/>
+              </w:rPr>
+              <w:t>reminder_id</w:t>
+            </w:r>
+            <w:proofErr w:type="spellEnd"/>
+            <w:r>
+              <w:t xml:space="preserve"> determines all reminder details </w:t>
+            </w:r>
+            <w:r>
+              <w:rPr>
+                <w:b/>
+                <w:bCs/>
+              </w:rPr>
+              <w:t>(</w:t>
+            </w:r>
+            <w:proofErr w:type="spellStart"/>
+            <w:r>
+              <w:rPr>
+                <w:rStyle w:val="HTMLCode"/>
+                <w:rFonts w:ascii="Times New Roman" w:hAnsi="Times New Roman" w:cs="Times New Roman"/>
+                <w:b/>
+                <w:bCs/>
+                <w:sz w:val="24"/>
+                <w:szCs w:val="24"/>
+              </w:rPr>
+              <w:t>task_id</w:t>
+            </w:r>
+            <w:proofErr w:type="spellEnd"/>
+            <w:r>
+              <w:rPr>
+                <w:b/>
+                <w:bCs/>
+              </w:rPr>
+              <w:t xml:space="preserve">, </w:t>
+            </w:r>
+            <w:proofErr w:type="spellStart"/>
+            <w:r>
+              <w:rPr>
+                <w:rStyle w:val="HTMLCode"/>
+                <w:rFonts w:ascii="Times New Roman" w:hAnsi="Times New Roman" w:cs="Times New Roman"/>
+                <w:b/>
+                <w:bCs/>
+                <w:sz w:val="24"/>
+                <w:szCs w:val="24"/>
+              </w:rPr>
+              <w:t>reminder_time</w:t>
+            </w:r>
+            <w:proofErr w:type="spellEnd"/>
+            <w:r>
+              <w:rPr>
+                <w:b/>
+                <w:bCs/>
+              </w:rPr>
+              <w:t xml:space="preserve">, </w:t>
+            </w:r>
+            <w:r>
+              <w:rPr>
+                <w:rStyle w:val="HTMLCode"/>
+                <w:rFonts w:ascii="Times New Roman" w:hAnsi="Times New Roman" w:cs="Times New Roman"/>
+                <w:b/>
+                <w:bCs/>
+                <w:sz w:val="24"/>
+                <w:szCs w:val="24"/>
+              </w:rPr>
+              <w:t>method</w:t>
+            </w:r>
+            <w:r>
+              <w:rPr>
+                <w:b/>
+                <w:bCs/>
+              </w:rPr>
+              <w:t>)</w:t>
+            </w:r>
+          </w:p>
+          <w:p>
+            <w:pPr>
+              <w:spacing w:before="100" w:beforeAutospacing="1" w:after="100" w:afterAutospacing="1"/>
+            </w:pPr>
+            <w:r>
+              <w:br/>
+            </w:r>
+            <w:r>
+              <w:rPr>
+                <w:rStyle w:val="Emphasis"/>
+                <w:i w:val="0"/>
+                <w:iCs w:val="0"/>
+              </w:rPr>
+              <w:t>(No transitive or partial dependency.)</w:t>
+            </w:r>
+          </w:p>
+        </w:tc>
+      </w:tr>
+      <w:tr>
+        <w:tc>
+          <w:tcPr>
+            <w:tcW w:w="4675" w:type="dxa"/>
+          </w:tcPr>
+          <w:p>
+            <w:pPr>
+              <w:spacing w:before="100" w:beforeAutospacing="1" w:after="100" w:afterAutospacing="1"/>
+            </w:pPr>
+            <w:proofErr w:type="spellStart"/>
+            <w:r>
+              <w:t>timerSessions</w:t>
+            </w:r>
+            <w:proofErr w:type="spellEnd"/>
+          </w:p>
+        </w:tc>
+        <w:tc>
+          <w:tcPr>
+            <w:tcW w:w="4675" w:type="dxa"/>
+          </w:tcPr>
+          <w:p>
+            <w:pPr>
+              <w:spacing w:before="100" w:beforeAutospacing="1" w:after="100" w:afterAutospacing="1"/>
+            </w:pPr>
+            <w:proofErr w:type="spellStart"/>
+            <w:r>
+              <w:rPr>
+                <w:rStyle w:val="HTMLCode"/>
+                <w:rFonts w:ascii="Times New Roman" w:hAnsi="Times New Roman" w:cs="Times New Roman"/>
+                <w:b/>
+                <w:bCs/>
+                <w:sz w:val="24"/>
+                <w:szCs w:val="24"/>
+              </w:rPr>
+              <w:t>timer_id</w:t>
+            </w:r>
+            <w:proofErr w:type="spellEnd"/>
+            <w:r>
+              <w:t xml:space="preserve"> determines all its attributes </w:t>
+            </w:r>
+            <w:r>
+              <w:rPr>
+                <w:b/>
+                <w:bCs/>
+              </w:rPr>
+              <w:t>(</w:t>
+            </w:r>
+            <w:proofErr w:type="spellStart"/>
+            <w:r>
+              <w:rPr>
+                <w:rStyle w:val="HTMLCode"/>
+                <w:rFonts w:ascii="Times New Roman" w:hAnsi="Times New Roman" w:cs="Times New Roman"/>
+                <w:b/>
+                <w:bCs/>
+                <w:sz w:val="24"/>
+                <w:szCs w:val="24"/>
+              </w:rPr>
+              <w:t>host_id</w:t>
+            </w:r>
+            <w:proofErr w:type="spellEnd"/>
+            <w:r>
+              <w:rPr>
+                <w:b/>
+                <w:bCs/>
+              </w:rPr>
+              <w:t>,</w:t>
+            </w:r>
+            <w:r>
+              <w:t xml:space="preserve"> </w:t>
+            </w:r>
+            <w:proofErr w:type="spellStart"/>
+            <w:r>
+              <w:rPr>
+                <w:rStyle w:val="HTMLCode"/>
+                <w:rFonts w:ascii="Times New Roman" w:hAnsi="Times New Roman" w:cs="Times New Roman"/>
+                <w:b/>
+                <w:bCs/>
+                <w:sz w:val="24"/>
+                <w:szCs w:val="24"/>
+              </w:rPr>
+              <w:t>start_time</w:t>
+            </w:r>
+            <w:proofErr w:type="spellEnd"/>
+            <w:r>
+              <w:rPr>
+                <w:b/>
+                <w:bCs/>
+              </w:rPr>
+              <w:t xml:space="preserve">, </w:t>
+            </w:r>
+            <w:proofErr w:type="spellStart"/>
+            <w:r>
+              <w:rPr>
+                <w:rStyle w:val="HTMLCode"/>
+                <w:rFonts w:ascii="Times New Roman" w:hAnsi="Times New Roman" w:cs="Times New Roman"/>
+                <w:b/>
+                <w:bCs/>
+                <w:sz w:val="24"/>
+                <w:szCs w:val="24"/>
+              </w:rPr>
+              <w:t>end_time</w:t>
+            </w:r>
+            <w:proofErr w:type="spellEnd"/>
+            <w:r>
+              <w:rPr>
+                <w:b/>
+                <w:bCs/>
+              </w:rPr>
+              <w:t xml:space="preserve">, </w:t>
+            </w:r>
+            <w:r>
+              <w:rPr>
+                <w:rStyle w:val="HTMLCode"/>
+                <w:rFonts w:ascii="Times New Roman" w:hAnsi="Times New Roman" w:cs="Times New Roman"/>
+                <w:b/>
+                <w:bCs/>
+                <w:sz w:val="24"/>
+                <w:szCs w:val="24"/>
+              </w:rPr>
+              <w:t>duration</w:t>
+            </w:r>
+            <w:r>
+              <w:rPr>
+                <w:b/>
+                <w:bCs/>
+              </w:rPr>
+              <w:t xml:space="preserve">, </w:t>
+            </w:r>
+            <w:proofErr w:type="spellStart"/>
+            <w:r>
+              <w:rPr>
+                <w:rStyle w:val="HTMLCode"/>
+                <w:rFonts w:ascii="Times New Roman" w:hAnsi="Times New Roman" w:cs="Times New Roman"/>
+                <w:b/>
+                <w:bCs/>
+                <w:sz w:val="24"/>
+                <w:szCs w:val="24"/>
+              </w:rPr>
+              <w:t>technique_type</w:t>
+            </w:r>
+            <w:proofErr w:type="spellEnd"/>
+            <w:r>
+              <w:rPr>
+                <w:b/>
+                <w:bCs/>
+              </w:rPr>
+              <w:t xml:space="preserve">, </w:t>
+            </w:r>
+            <w:proofErr w:type="spellStart"/>
+            <w:r>
+              <w:rPr>
+                <w:rStyle w:val="HTMLCode"/>
+                <w:rFonts w:ascii="Times New Roman" w:hAnsi="Times New Roman" w:cs="Times New Roman"/>
+                <w:b/>
+                <w:bCs/>
+                <w:sz w:val="24"/>
+                <w:szCs w:val="24"/>
+              </w:rPr>
+              <w:t>session_type</w:t>
+            </w:r>
+            <w:proofErr w:type="spellEnd"/>
+            <w:r>
+              <w:rPr>
+                <w:b/>
+                <w:bCs/>
+              </w:rPr>
+              <w:t xml:space="preserve">, </w:t>
+            </w:r>
+            <w:proofErr w:type="spellStart"/>
+            <w:r>
+              <w:rPr>
+                <w:rStyle w:val="HTMLCode"/>
+                <w:rFonts w:ascii="Times New Roman" w:hAnsi="Times New Roman" w:cs="Times New Roman"/>
+                <w:b/>
+                <w:bCs/>
+                <w:sz w:val="24"/>
+                <w:szCs w:val="24"/>
+              </w:rPr>
+              <w:t>topic_id</w:t>
+            </w:r>
+            <w:proofErr w:type="spellEnd"/>
+            <w:r>
+              <w:rPr>
+                <w:b/>
+                <w:bCs/>
+              </w:rPr>
+              <w:t>).</w:t>
+            </w:r>
+          </w:p>
+          <w:p>
+            <w:pPr>
+              <w:spacing w:before="100" w:beforeAutospacing="1" w:after="100" w:afterAutospacing="1"/>
+            </w:pPr>
+            <w:r>
+              <w:br/>
+            </w:r>
+            <w:r>
+              <w:rPr>
+                <w:rStyle w:val="Emphasis"/>
+                <w:i w:val="0"/>
+                <w:iCs w:val="0"/>
+              </w:rPr>
+              <w:t>(No non-key attributes determine another.)</w:t>
+            </w:r>
+          </w:p>
+        </w:tc>
+      </w:tr>
+      <w:tr>
+        <w:tc>
+          <w:tcPr>
+            <w:tcW w:w="4675" w:type="dxa"/>
+          </w:tcPr>
+          <w:p>
+            <w:pPr>
+              <w:spacing w:before="100" w:beforeAutospacing="1" w:after="100" w:afterAutospacing="1"/>
+            </w:pPr>
+            <w:proofErr w:type="spellStart"/>
+            <w:r>
+              <w:t>studyStats</w:t>
+            </w:r>
+            <w:proofErr w:type="spellEnd"/>
+          </w:p>
+        </w:tc>
+        <w:tc>
+          <w:tcPr>
+            <w:tcW w:w="4675" w:type="dxa"/>
+          </w:tcPr>
+          <w:p>
+            <w:pPr>
+              <w:spacing w:before="100" w:beforeAutospacing="1" w:after="100" w:afterAutospacing="1"/>
+            </w:pPr>
+            <w:r>
+              <w:t xml:space="preserve">Composite key </w:t>
+            </w:r>
+            <w:r>
+              <w:rPr>
+                <w:rStyle w:val="HTMLCode"/>
+                <w:rFonts w:ascii="Times New Roman" w:hAnsi="Times New Roman" w:cs="Times New Roman"/>
+                <w:sz w:val="24"/>
+                <w:szCs w:val="24"/>
+              </w:rPr>
+              <w:t>(</w:t>
+            </w:r>
+            <w:proofErr w:type="spellStart"/>
+            <w:r>
+              <w:rPr>
+                <w:rStyle w:val="HTMLCode"/>
+                <w:rFonts w:ascii="Times New Roman" w:hAnsi="Times New Roman" w:cs="Times New Roman"/>
+                <w:b/>
+                <w:bCs/>
+                <w:sz w:val="24"/>
+                <w:szCs w:val="24"/>
+              </w:rPr>
+              <w:t>user_id</w:t>
+            </w:r>
+            <w:proofErr w:type="spellEnd"/>
+            <w:r>
+              <w:rPr>
+                <w:rStyle w:val="HTMLCode"/>
+                <w:rFonts w:ascii="Times New Roman" w:hAnsi="Times New Roman" w:cs="Times New Roman"/>
+                <w:b/>
+                <w:bCs/>
+                <w:sz w:val="24"/>
+                <w:szCs w:val="24"/>
+              </w:rPr>
+              <w:t xml:space="preserve">, </w:t>
+            </w:r>
+            <w:proofErr w:type="spellStart"/>
+            <w:r>
+              <w:rPr>
+                <w:rStyle w:val="HTMLCode"/>
+                <w:rFonts w:ascii="Times New Roman" w:hAnsi="Times New Roman" w:cs="Times New Roman"/>
+                <w:b/>
+                <w:bCs/>
+                <w:sz w:val="24"/>
+                <w:szCs w:val="24"/>
+              </w:rPr>
+              <w:t>timer_id</w:t>
+            </w:r>
+            <w:proofErr w:type="spellEnd"/>
+            <w:r>
+              <w:rPr>
+                <w:rStyle w:val="HTMLCode"/>
+                <w:rFonts w:ascii="Times New Roman" w:hAnsi="Times New Roman" w:cs="Times New Roman"/>
+                <w:b/>
+                <w:bCs/>
+                <w:sz w:val="24"/>
+                <w:szCs w:val="24"/>
+              </w:rPr>
+              <w:t>)</w:t>
+            </w:r>
+            <w:r>
+              <w:t xml:space="preserve"> determines all study data </w:t>
+            </w:r>
+            <w:r>
+              <w:rPr>
+                <w:b/>
+                <w:bCs/>
+              </w:rPr>
+              <w:t>(</w:t>
+            </w:r>
+            <w:proofErr w:type="spellStart"/>
+            <w:r>
+              <w:rPr>
+                <w:rStyle w:val="HTMLCode"/>
+                <w:rFonts w:ascii="Times New Roman" w:hAnsi="Times New Roman" w:cs="Times New Roman"/>
+                <w:b/>
+                <w:bCs/>
+                <w:sz w:val="24"/>
+                <w:szCs w:val="24"/>
+              </w:rPr>
+              <w:t>total_sessions</w:t>
+            </w:r>
+            <w:proofErr w:type="spellEnd"/>
+            <w:r>
+              <w:rPr>
+                <w:b/>
+                <w:bCs/>
+              </w:rPr>
+              <w:t xml:space="preserve">, </w:t>
+            </w:r>
+            <w:proofErr w:type="spellStart"/>
+            <w:r>
+              <w:rPr>
+                <w:rStyle w:val="HTMLCode"/>
+                <w:rFonts w:ascii="Times New Roman" w:hAnsi="Times New Roman" w:cs="Times New Roman"/>
+                <w:b/>
+                <w:bCs/>
+                <w:sz w:val="24"/>
+                <w:szCs w:val="24"/>
+              </w:rPr>
+              <w:t>total_focus_time</w:t>
+            </w:r>
+            <w:proofErr w:type="spellEnd"/>
+            <w:r>
+              <w:rPr>
+                <w:b/>
+                <w:bCs/>
+              </w:rPr>
+              <w:t xml:space="preserve">, </w:t>
+            </w:r>
+            <w:proofErr w:type="spellStart"/>
+            <w:r>
+              <w:rPr>
+                <w:rStyle w:val="HTMLCode"/>
+                <w:rFonts w:ascii="Times New Roman" w:hAnsi="Times New Roman" w:cs="Times New Roman"/>
+                <w:b/>
+                <w:bCs/>
+                <w:sz w:val="24"/>
+                <w:szCs w:val="24"/>
+              </w:rPr>
+              <w:t>most_frequent_topic</w:t>
+            </w:r>
+            <w:proofErr w:type="spellEnd"/>
+            <w:r>
+              <w:rPr>
+                <w:b/>
+                <w:bCs/>
+              </w:rPr>
+              <w:t xml:space="preserve">, </w:t>
+            </w:r>
+            <w:proofErr w:type="spellStart"/>
+            <w:r>
+              <w:rPr>
+                <w:rStyle w:val="HTMLCode"/>
+                <w:rFonts w:ascii="Times New Roman" w:hAnsi="Times New Roman" w:cs="Times New Roman"/>
+                <w:b/>
+                <w:bCs/>
+                <w:sz w:val="24"/>
+                <w:szCs w:val="24"/>
+              </w:rPr>
+              <w:t>avg_duration</w:t>
+            </w:r>
+            <w:proofErr w:type="spellEnd"/>
+            <w:r>
+              <w:rPr>
+                <w:b/>
+                <w:bCs/>
+              </w:rPr>
+              <w:t xml:space="preserve">, </w:t>
+            </w:r>
+            <w:proofErr w:type="spellStart"/>
+            <w:r>
+              <w:rPr>
+                <w:rStyle w:val="HTMLCode"/>
+                <w:rFonts w:ascii="Times New Roman" w:hAnsi="Times New Roman" w:cs="Times New Roman"/>
+                <w:b/>
+                <w:bCs/>
+                <w:sz w:val="24"/>
+                <w:szCs w:val="24"/>
+              </w:rPr>
+              <w:t>last_session</w:t>
+            </w:r>
+            <w:proofErr w:type="spellEnd"/>
+            <w:r>
+              <w:rPr>
+                <w:b/>
+                <w:bCs/>
+              </w:rPr>
+              <w:t>)</w:t>
+            </w:r>
+          </w:p>
+          <w:p>
+            <w:pPr>
+              <w:spacing w:before="100" w:beforeAutospacing="1" w:after="100" w:afterAutospacing="1"/>
+            </w:pPr>
+            <w:r>
+              <w:br/>
+            </w:r>
+            <w:r>
+              <w:rPr>
+                <w:rStyle w:val="Emphasis"/>
+                <w:i w:val="0"/>
+                <w:iCs w:val="0"/>
+              </w:rPr>
+              <w:t>(No transitive dependency; full functional dependency on both keys.)</w:t>
+            </w:r>
+          </w:p>
+        </w:tc>
+      </w:tr>
+      <w:tr>
+        <w:tc>
+          <w:tcPr>
+            <w:tcW w:w="4675" w:type="dxa"/>
+          </w:tcPr>
+          <w:p>
+            <w:pPr>
+              <w:spacing w:before="100" w:beforeAutospacing="1" w:after="100" w:afterAutospacing="1"/>
+            </w:pPr>
+            <w:r>
+              <w:t>topics</w:t>
+            </w:r>
+          </w:p>
+        </w:tc>
+        <w:tc>
+          <w:tcPr>
+            <w:tcW w:w="4675" w:type="dxa"/>
+          </w:tcPr>
+          <w:p>
+            <w:pPr>
+              <w:spacing w:before="100" w:beforeAutospacing="1" w:after="100" w:afterAutospacing="1"/>
+            </w:pPr>
+            <w:proofErr w:type="spellStart"/>
+            <w:r>
+              <w:rPr>
+                <w:rStyle w:val="HTMLCode"/>
+                <w:rFonts w:ascii="Times New Roman" w:hAnsi="Times New Roman" w:cs="Times New Roman"/>
+                <w:b/>
+                <w:bCs/>
+                <w:sz w:val="24"/>
+                <w:szCs w:val="24"/>
+              </w:rPr>
+              <w:t>topic_id</w:t>
+            </w:r>
+            <w:proofErr w:type="spellEnd"/>
+            <w:r>
+              <w:t xml:space="preserve"> determines </w:t>
+            </w:r>
+            <w:proofErr w:type="spellStart"/>
+            <w:r>
+              <w:rPr>
+                <w:rStyle w:val="HTMLCode"/>
+                <w:rFonts w:ascii="Times New Roman" w:hAnsi="Times New Roman" w:cs="Times New Roman"/>
+                <w:b/>
+                <w:bCs/>
+                <w:sz w:val="24"/>
+                <w:szCs w:val="24"/>
+              </w:rPr>
+              <w:t>topic_name</w:t>
+            </w:r>
+            <w:proofErr w:type="spellEnd"/>
+            <w:r>
+              <w:rPr>
+                <w:b/>
+                <w:bCs/>
+              </w:rPr>
+              <w:t xml:space="preserve">, </w:t>
+            </w:r>
+            <w:proofErr w:type="spellStart"/>
+            <w:r>
+              <w:rPr>
+                <w:rStyle w:val="HTMLCode"/>
+                <w:rFonts w:ascii="Times New Roman" w:hAnsi="Times New Roman" w:cs="Times New Roman"/>
+                <w:b/>
+                <w:bCs/>
+                <w:sz w:val="24"/>
+                <w:szCs w:val="24"/>
+              </w:rPr>
+              <w:t>topic_type</w:t>
+            </w:r>
+            <w:proofErr w:type="spellEnd"/>
+            <w:r>
+              <w:rPr>
+                <w:b/>
+                <w:bCs/>
+              </w:rPr>
+              <w:t xml:space="preserve">, </w:t>
+            </w:r>
+            <w:proofErr w:type="spellStart"/>
+            <w:r>
+              <w:rPr>
+                <w:rStyle w:val="HTMLCode"/>
+                <w:rFonts w:ascii="Times New Roman" w:hAnsi="Times New Roman" w:cs="Times New Roman"/>
+                <w:b/>
+                <w:bCs/>
+                <w:sz w:val="24"/>
+                <w:szCs w:val="24"/>
+              </w:rPr>
+              <w:t>course_id</w:t>
+            </w:r>
+            <w:proofErr w:type="spellEnd"/>
+            <w:r>
+              <w:rPr>
+                <w:b/>
+                <w:bCs/>
+              </w:rPr>
+              <w:t>,</w:t>
+            </w:r>
+            <w:r>
+              <w:t xml:space="preserve"> and </w:t>
+            </w:r>
+            <w:proofErr w:type="spellStart"/>
+            <w:r>
+              <w:rPr>
+                <w:rStyle w:val="HTMLCode"/>
+                <w:rFonts w:ascii="Times New Roman" w:hAnsi="Times New Roman" w:cs="Times New Roman"/>
+                <w:b/>
+                <w:bCs/>
+                <w:sz w:val="24"/>
+                <w:szCs w:val="24"/>
+              </w:rPr>
+              <w:t>user_id</w:t>
+            </w:r>
+            <w:proofErr w:type="spellEnd"/>
+            <w:r>
+              <w:rPr>
+                <w:b/>
+                <w:bCs/>
+              </w:rPr>
+              <w:t>.</w:t>
+            </w:r>
+          </w:p>
+          <w:p>
+            <w:pPr>
+              <w:spacing w:before="100" w:beforeAutospacing="1" w:after="100" w:afterAutospacing="1"/>
+            </w:pPr>
+            <w:r>
+              <w:br/>
+            </w:r>
+            <w:r>
+              <w:rPr>
+                <w:rStyle w:val="Emphasis"/>
+                <w:i w:val="0"/>
+                <w:iCs w:val="0"/>
+              </w:rPr>
+              <w:t>(All depend directly on the topic’s key.)</w:t>
+            </w:r>
+          </w:p>
+        </w:tc>
+      </w:tr>
+      <w:tr>
+        <w:tc>
+          <w:tcPr>
+            <w:tcW w:w="4675" w:type="dxa"/>
+          </w:tcPr>
+          <w:p>
+            <w:pPr>
+              <w:spacing w:before="100" w:beforeAutospacing="1" w:after="100" w:afterAutospacing="1"/>
+            </w:pPr>
+            <w:proofErr w:type="spellStart"/>
+            <w:r>
+              <w:lastRenderedPageBreak/>
+              <w:t>sessionParticipants</w:t>
+            </w:r>
+            <w:proofErr w:type="spellEnd"/>
+          </w:p>
+        </w:tc>
+        <w:tc>
+          <w:tcPr>
+            <w:tcW w:w="4675" w:type="dxa"/>
+          </w:tcPr>
+          <w:p>
+            <w:pPr>
+              <w:spacing w:before="100" w:beforeAutospacing="1" w:after="100" w:afterAutospacing="1"/>
+            </w:pPr>
+            <w:r>
+              <w:t xml:space="preserve">Composite key </w:t>
+            </w:r>
+            <w:r>
+              <w:rPr>
+                <w:rStyle w:val="HTMLCode"/>
+                <w:rFonts w:ascii="Times New Roman" w:hAnsi="Times New Roman" w:cs="Times New Roman"/>
+                <w:b/>
+                <w:bCs/>
+                <w:sz w:val="24"/>
+                <w:szCs w:val="24"/>
+              </w:rPr>
+              <w:t>(</w:t>
+            </w:r>
+            <w:proofErr w:type="spellStart"/>
+            <w:r>
+              <w:rPr>
+                <w:rStyle w:val="HTMLCode"/>
+                <w:rFonts w:ascii="Times New Roman" w:hAnsi="Times New Roman" w:cs="Times New Roman"/>
+                <w:b/>
+                <w:bCs/>
+                <w:sz w:val="24"/>
+                <w:szCs w:val="24"/>
+              </w:rPr>
+              <w:t>user_id</w:t>
+            </w:r>
+            <w:proofErr w:type="spellEnd"/>
+            <w:r>
+              <w:rPr>
+                <w:rStyle w:val="HTMLCode"/>
+                <w:rFonts w:ascii="Times New Roman" w:hAnsi="Times New Roman" w:cs="Times New Roman"/>
+                <w:b/>
+                <w:bCs/>
+                <w:sz w:val="24"/>
+                <w:szCs w:val="24"/>
+              </w:rPr>
+              <w:t xml:space="preserve">, </w:t>
+            </w:r>
+            <w:proofErr w:type="spellStart"/>
+            <w:r>
+              <w:rPr>
+                <w:rStyle w:val="HTMLCode"/>
+                <w:rFonts w:ascii="Times New Roman" w:hAnsi="Times New Roman" w:cs="Times New Roman"/>
+                <w:b/>
+                <w:bCs/>
+                <w:sz w:val="24"/>
+                <w:szCs w:val="24"/>
+              </w:rPr>
+              <w:t>timer_id</w:t>
+            </w:r>
+            <w:proofErr w:type="spellEnd"/>
+            <w:r>
+              <w:rPr>
+                <w:rStyle w:val="HTMLCode"/>
+                <w:rFonts w:ascii="Times New Roman" w:hAnsi="Times New Roman" w:cs="Times New Roman"/>
+                <w:b/>
+                <w:bCs/>
+                <w:sz w:val="24"/>
+                <w:szCs w:val="24"/>
+              </w:rPr>
+              <w:t>)</w:t>
+            </w:r>
+            <w:r>
+              <w:t xml:space="preserve"> determines the row.</w:t>
+            </w:r>
+          </w:p>
+          <w:p>
+            <w:pPr>
+              <w:spacing w:before="100" w:beforeAutospacing="1" w:after="100" w:afterAutospacing="1"/>
+              <w:rPr>
+                <w:rStyle w:val="HTMLCode"/>
+                <w:rFonts w:ascii="Times New Roman" w:hAnsi="Times New Roman" w:cs="Times New Roman"/>
+                <w:sz w:val="24"/>
+                <w:szCs w:val="24"/>
+              </w:rPr>
+            </w:pPr>
+            <w:r>
+              <w:br/>
+            </w:r>
+            <w:r>
+              <w:rPr>
+                <w:rStyle w:val="Emphasis"/>
+                <w:i w:val="0"/>
+                <w:iCs w:val="0"/>
+              </w:rPr>
+              <w:t>(No partial or transitive dependencies — both attributes together identify participation.)</w:t>
+            </w:r>
+          </w:p>
+        </w:tc>
+      </w:tr>
+    </w:tbl>
+    <w:p>
+      <w:pPr>
+        <w:spacing w:before="100" w:beforeAutospacing="1" w:after="100" w:afterAutospacing="1"/>
+      </w:pPr>
     </w:p>
     <w:sectPr>
       <w:pgSz w:w="12240" w:h="15840"/>
@@ -410,6 +3219,155 @@
 <file path=word/numbering.xml><?xml version="1.0" encoding="utf-8"?>
 <w:numbering xmlns:wpc="http://schemas.microsoft.com/office/word/2010/wordprocessingCanvas" xmlns:cx="http://schemas.microsoft.com/office/drawing/2014/chartex" xmlns:cx1="http://schemas.microsoft.com/office/drawing/2015/9/8/chartex" xmlns:cx2="http://schemas.microsoft.com/office/drawing/2015/10/21/chartex" xmlns:cx3="http://schemas.microsoft.com/office/drawing/2016/5/9/chartex" xmlns:cx4="http://schemas.microsoft.com/office/drawing/2016/5/10/chartex" xmlns:cx5="http://schemas.microsoft.com/office/drawing/2016/5/11/chartex" xmlns:cx6="http://schemas.microsoft.com/office/drawing/2016/5/12/chartex" xmlns:cx7="http://schemas.microsoft.com/office/drawing/2016/5/13/chartex" xmlns:cx8="http://schemas.microsoft.com/office/drawing/2016/5/14/chartex" xmlns:mc="http://schemas.openxmlformats.org/markup-compatibility/2006" xmlns:aink="http://schemas.microsoft.com/office/drawing/2016/ink" xmlns:am3d="http://schemas.microsoft.com/office/drawing/2017/model3d" xmlns:o="urn:schemas-microsoft-com:office:office" xmlns:oel="http://schemas.microsoft.com/office/2019/extlst" xmlns:r="http://schemas.openxmlformats.org/officeDocument/2006/relationships" xmlns:m="http://schemas.openxmlformats.org/officeDocument/2006/math" xmlns:v="urn:schemas-microsoft-com:vml" xmlns:wp14="http://schemas.microsoft.com/office/word/2010/wordprocessingDrawing" xmlns:wp="http://schemas.openxmlformats.org/drawingml/2006/wordprocessingDrawing" xmlns:w10="urn:schemas-microsoft-com:office:word" xmlns:w="http://schemas.openxmlformats.org/wordprocessingml/2006/main" xmlns:w14="http://schemas.microsoft.com/office/word/2010/wordml" xmlns:w15="http://schemas.microsoft.com/office/word/2012/wordml" xmlns:w16cex="http://schemas.microsoft.com/office/word/2018/wordml/cex" xmlns:w16cid="http://schemas.microsoft.com/office/word/2016/wordml/cid" xmlns:w16="http://schemas.microsoft.com/office/word/2018/wordml" xmlns:w16du="http://schemas.microsoft.com/office/word/2023/wordml/word16du" xmlns:w16sdtdh="http://schemas.microsoft.com/office/word/2020/wordml/sdtdatahash" xmlns:w16sdtfl="http://schemas.microsoft.com/office/word/2024/wordml/sdtformatlock" xmlns:w16se="http://schemas.microsoft.com/office/word/2015/wordml/symex" xmlns:wpg="http://schemas.microsoft.com/office/word/2010/wordprocessingGroup" xmlns:wpi="http://schemas.microsoft.com/office/word/2010/wordprocessingInk" xmlns:wne="http://schemas.microsoft.com/office/word/2006/wordml" xmlns:wps="http://schemas.microsoft.com/office/word/2010/wordprocessingShape" mc:Ignorable="w14 w15 w16se w16cid w16 w16cex w16sdtdh w16sdtfl w16du wp14">
   <w:abstractNum w:abstractNumId="0" w15:restartNumberingAfterBreak="0">
+    <w:nsid w:val="0EB453A8"/>
+    <w:multiLevelType w:val="multilevel"/>
+    <w:tmpl w:val="219CA67E"/>
+    <w:lvl w:ilvl="0">
+      <w:start w:val="1"/>
+      <w:numFmt w:val="bullet"/>
+      <w:lvlText w:val=""/>
+      <w:lvlJc w:val="left"/>
+      <w:pPr>
+        <w:tabs>
+          <w:tab w:val="num" w:pos="720"/>
+        </w:tabs>
+        <w:ind w:left="720" w:hanging="360"/>
+      </w:pPr>
+      <w:rPr>
+        <w:rFonts w:ascii="Symbol" w:hAnsi="Symbol" w:hint="default"/>
+        <w:sz w:val="20"/>
+      </w:rPr>
+    </w:lvl>
+    <w:lvl w:ilvl="1" w:tentative="1">
+      <w:start w:val="1"/>
+      <w:numFmt w:val="bullet"/>
+      <w:lvlText w:val="o"/>
+      <w:lvlJc w:val="left"/>
+      <w:pPr>
+        <w:tabs>
+          <w:tab w:val="num" w:pos="1440"/>
+        </w:tabs>
+        <w:ind w:left="1440" w:hanging="360"/>
+      </w:pPr>
+      <w:rPr>
+        <w:rFonts w:ascii="Courier New" w:hAnsi="Courier New" w:hint="default"/>
+        <w:sz w:val="20"/>
+      </w:rPr>
+    </w:lvl>
+    <w:lvl w:ilvl="2" w:tentative="1">
+      <w:start w:val="1"/>
+      <w:numFmt w:val="bullet"/>
+      <w:lvlText w:val=""/>
+      <w:lvlJc w:val="left"/>
+      <w:pPr>
+        <w:tabs>
+          <w:tab w:val="num" w:pos="2160"/>
+        </w:tabs>
+        <w:ind w:left="2160" w:hanging="360"/>
+      </w:pPr>
+      <w:rPr>
+        <w:rFonts w:ascii="Wingdings" w:hAnsi="Wingdings" w:hint="default"/>
+        <w:sz w:val="20"/>
+      </w:rPr>
+    </w:lvl>
+    <w:lvl w:ilvl="3" w:tentative="1">
+      <w:start w:val="1"/>
+      <w:numFmt w:val="bullet"/>
+      <w:lvlText w:val=""/>
+      <w:lvlJc w:val="left"/>
+      <w:pPr>
+        <w:tabs>
+          <w:tab w:val="num" w:pos="2880"/>
+        </w:tabs>
+        <w:ind w:left="2880" w:hanging="360"/>
+      </w:pPr>
+      <w:rPr>
+        <w:rFonts w:ascii="Wingdings" w:hAnsi="Wingdings" w:hint="default"/>
+        <w:sz w:val="20"/>
+      </w:rPr>
+    </w:lvl>
+    <w:lvl w:ilvl="4" w:tentative="1">
+      <w:start w:val="1"/>
+      <w:numFmt w:val="bullet"/>
+      <w:lvlText w:val=""/>
+      <w:lvlJc w:val="left"/>
+      <w:pPr>
+        <w:tabs>
+          <w:tab w:val="num" w:pos="3600"/>
+        </w:tabs>
+        <w:ind w:left="3600" w:hanging="360"/>
+      </w:pPr>
+      <w:rPr>
+        <w:rFonts w:ascii="Wingdings" w:hAnsi="Wingdings" w:hint="default"/>
+        <w:sz w:val="20"/>
+      </w:rPr>
+    </w:lvl>
+    <w:lvl w:ilvl="5" w:tentative="1">
+      <w:start w:val="1"/>
+      <w:numFmt w:val="bullet"/>
+      <w:lvlText w:val=""/>
+      <w:lvlJc w:val="left"/>
+      <w:pPr>
+        <w:tabs>
+          <w:tab w:val="num" w:pos="4320"/>
+        </w:tabs>
+        <w:ind w:left="4320" w:hanging="360"/>
+      </w:pPr>
+      <w:rPr>
+        <w:rFonts w:ascii="Wingdings" w:hAnsi="Wingdings" w:hint="default"/>
+        <w:sz w:val="20"/>
+      </w:rPr>
+    </w:lvl>
+    <w:lvl w:ilvl="6" w:tentative="1">
+      <w:start w:val="1"/>
+      <w:numFmt w:val="bullet"/>
+      <w:lvlText w:val=""/>
+      <w:lvlJc w:val="left"/>
+      <w:pPr>
+        <w:tabs>
+          <w:tab w:val="num" w:pos="5040"/>
+        </w:tabs>
+        <w:ind w:left="5040" w:hanging="360"/>
+      </w:pPr>
+      <w:rPr>
+        <w:rFonts w:ascii="Wingdings" w:hAnsi="Wingdings" w:hint="default"/>
+        <w:sz w:val="20"/>
+      </w:rPr>
+    </w:lvl>
+    <w:lvl w:ilvl="7" w:tentative="1">
+      <w:start w:val="1"/>
+      <w:numFmt w:val="bullet"/>
+      <w:lvlText w:val=""/>
+      <w:lvlJc w:val="left"/>
+      <w:pPr>
+        <w:tabs>
+          <w:tab w:val="num" w:pos="5760"/>
+        </w:tabs>
+        <w:ind w:left="5760" w:hanging="360"/>
+      </w:pPr>
+      <w:rPr>
+        <w:rFonts w:ascii="Wingdings" w:hAnsi="Wingdings" w:hint="default"/>
+        <w:sz w:val="20"/>
+      </w:rPr>
+    </w:lvl>
+    <w:lvl w:ilvl="8" w:tentative="1">
+      <w:start w:val="1"/>
+      <w:numFmt w:val="bullet"/>
+      <w:lvlText w:val=""/>
+      <w:lvlJc w:val="left"/>
+      <w:pPr>
+        <w:tabs>
+          <w:tab w:val="num" w:pos="6480"/>
+        </w:tabs>
+        <w:ind w:left="6480" w:hanging="360"/>
+      </w:pPr>
+      <w:rPr>
+        <w:rFonts w:ascii="Wingdings" w:hAnsi="Wingdings" w:hint="default"/>
+        <w:sz w:val="20"/>
+      </w:rPr>
+    </w:lvl>
+  </w:abstractNum>
+  <w:abstractNum w:abstractNumId="1" w15:restartNumberingAfterBreak="0">
     <w:nsid w:val="0FEC069B"/>
     <w:multiLevelType w:val="multilevel"/>
     <w:tmpl w:val="350424B2"/>
@@ -522,7 +3480,7 @@
       </w:rPr>
     </w:lvl>
   </w:abstractNum>
-  <w:abstractNum w:abstractNumId="1" w15:restartNumberingAfterBreak="0">
+  <w:abstractNum w:abstractNumId="2" w15:restartNumberingAfterBreak="0">
     <w:nsid w:val="267172D4"/>
     <w:multiLevelType w:val="multilevel"/>
     <w:tmpl w:val="E9B66864"/>
@@ -635,7 +3593,7 @@
       </w:rPr>
     </w:lvl>
   </w:abstractNum>
-  <w:abstractNum w:abstractNumId="2" w15:restartNumberingAfterBreak="0">
+  <w:abstractNum w:abstractNumId="3" w15:restartNumberingAfterBreak="0">
     <w:nsid w:val="3748790E"/>
     <w:multiLevelType w:val="multilevel"/>
     <w:tmpl w:val="F69EC21E"/>
@@ -748,7 +3706,7 @@
       </w:rPr>
     </w:lvl>
   </w:abstractNum>
-  <w:abstractNum w:abstractNumId="3" w15:restartNumberingAfterBreak="0">
+  <w:abstractNum w:abstractNumId="4" w15:restartNumberingAfterBreak="0">
     <w:nsid w:val="4ED22650"/>
     <w:multiLevelType w:val="multilevel"/>
     <w:tmpl w:val="0E38E58E"/>
@@ -862,16 +3820,19 @@
     </w:lvl>
   </w:abstractNum>
   <w:num w:numId="1" w16cid:durableId="1183518472">
+    <w:abstractNumId w:val="3"/>
+  </w:num>
+  <w:num w:numId="2" w16cid:durableId="1960602936">
+    <w:abstractNumId w:val="1"/>
+  </w:num>
+  <w:num w:numId="3" w16cid:durableId="1990942211">
+    <w:abstractNumId w:val="4"/>
+  </w:num>
+  <w:num w:numId="4" w16cid:durableId="1180506486">
     <w:abstractNumId w:val="2"/>
   </w:num>
-  <w:num w:numId="2" w16cid:durableId="1960602936">
+  <w:num w:numId="5" w16cid:durableId="1449279148">
     <w:abstractNumId w:val="0"/>
-  </w:num>
-  <w:num w:numId="3" w16cid:durableId="1990942211">
-    <w:abstractNumId w:val="3"/>
-  </w:num>
-  <w:num w:numId="4" w16cid:durableId="1180506486">
-    <w:abstractNumId w:val="1"/>
   </w:num>
 </w:numbering>
 </file>
@@ -1274,6 +4235,16 @@
   <w:style w:type="paragraph" w:default="1" w:styleId="Normal">
     <w:name w:val="Normal"/>
     <w:qFormat/>
+    <w:rsid w:val="009C75EE"/>
+    <w:pPr>
+      <w:spacing w:line="240" w:lineRule="auto"/>
+    </w:pPr>
+    <w:rPr>
+      <w:rFonts w:ascii="Times New Roman" w:eastAsia="Times New Roman" w:hAnsi="Times New Roman" w:cs="Times New Roman"/>
+      <w:sz w:val="24"/>
+      <w:szCs w:val="24"/>
+      <w:lang w:val="en-US"/>
+    </w:rPr>
   </w:style>
   <w:style w:type="paragraph" w:styleId="Heading1">
     <w:name w:val="heading 1"/>
@@ -1315,8 +4286,8 @@
     <w:name w:val="heading 3"/>
     <w:basedOn w:val="Normal"/>
     <w:next w:val="Normal"/>
+    <w:link w:val="Heading3Char"/>
     <w:uiPriority w:val="9"/>
-    <w:semiHidden/>
     <w:unhideWhenUsed/>
     <w:qFormat/>
     <w:pPr>
@@ -1347,8 +4318,6 @@
     </w:pPr>
     <w:rPr>
       <w:color w:val="666666"/>
-      <w:sz w:val="24"/>
-      <w:szCs w:val="24"/>
     </w:rPr>
   </w:style>
   <w:style w:type="paragraph" w:styleId="Heading5">
@@ -1457,6 +4426,94 @@
       <w:color w:val="666666"/>
       <w:sz w:val="30"/>
       <w:szCs w:val="30"/>
+    </w:rPr>
+  </w:style>
+  <w:style w:type="character" w:customStyle="1" w:styleId="Heading3Char">
+    <w:name w:val="Heading 3 Char"/>
+    <w:basedOn w:val="DefaultParagraphFont"/>
+    <w:link w:val="Heading3"/>
+    <w:uiPriority w:val="9"/>
+    <w:rsid w:val="009C75EE"/>
+    <w:rPr>
+      <w:color w:val="434343"/>
+      <w:sz w:val="28"/>
+      <w:szCs w:val="28"/>
+    </w:rPr>
+  </w:style>
+  <w:style w:type="paragraph" w:styleId="NormalWeb">
+    <w:name w:val="Normal (Web)"/>
+    <w:basedOn w:val="Normal"/>
+    <w:uiPriority w:val="99"/>
+    <w:semiHidden/>
+    <w:unhideWhenUsed/>
+    <w:rsid w:val="009C75EE"/>
+    <w:pPr>
+      <w:spacing w:before="100" w:beforeAutospacing="1" w:after="100" w:afterAutospacing="1"/>
+    </w:pPr>
+  </w:style>
+  <w:style w:type="character" w:styleId="Strong">
+    <w:name w:val="Strong"/>
+    <w:basedOn w:val="DefaultParagraphFont"/>
+    <w:uiPriority w:val="22"/>
+    <w:qFormat/>
+    <w:rsid w:val="009C75EE"/>
+    <w:rPr>
+      <w:b/>
+      <w:bCs/>
+    </w:rPr>
+  </w:style>
+  <w:style w:type="character" w:styleId="HTMLCode">
+    <w:name w:val="HTML Code"/>
+    <w:basedOn w:val="DefaultParagraphFont"/>
+    <w:uiPriority w:val="99"/>
+    <w:semiHidden/>
+    <w:unhideWhenUsed/>
+    <w:rsid w:val="009C75EE"/>
+    <w:rPr>
+      <w:rFonts w:ascii="Courier New" w:eastAsia="Times New Roman" w:hAnsi="Courier New" w:cs="Courier New"/>
+      <w:sz w:val="20"/>
+      <w:szCs w:val="20"/>
+    </w:rPr>
+  </w:style>
+  <w:style w:type="table" w:styleId="TableGrid">
+    <w:name w:val="Table Grid"/>
+    <w:basedOn w:val="TableNormal"/>
+    <w:uiPriority w:val="39"/>
+    <w:rsid w:val="00143E33"/>
+    <w:pPr>
+      <w:spacing w:line="240" w:lineRule="auto"/>
+    </w:pPr>
+    <w:tblPr>
+      <w:tblBorders>
+        <w:top w:val="single" w:sz="4" w:space="0" w:color="auto"/>
+        <w:left w:val="single" w:sz="4" w:space="0" w:color="auto"/>
+        <w:bottom w:val="single" w:sz="4" w:space="0" w:color="auto"/>
+        <w:right w:val="single" w:sz="4" w:space="0" w:color="auto"/>
+        <w:insideH w:val="single" w:sz="4" w:space="0" w:color="auto"/>
+        <w:insideV w:val="single" w:sz="4" w:space="0" w:color="auto"/>
+      </w:tblBorders>
+    </w:tblPr>
+  </w:style>
+  <w:style w:type="paragraph" w:styleId="ListParagraph">
+    <w:name w:val="List Paragraph"/>
+    <w:basedOn w:val="Normal"/>
+    <w:uiPriority w:val="34"/>
+    <w:qFormat/>
+    <w:rsid w:val="00AA5614"/>
+    <w:pPr>
+      <w:ind w:left="720"/>
+      <w:contextualSpacing/>
+    </w:pPr>
+  </w:style>
+  <w:style w:type="character" w:styleId="Emphasis">
+    <w:name w:val="Emphasis"/>
+    <w:basedOn w:val="DefaultParagraphFont"/>
+    <w:uiPriority w:val="20"/>
+    <w:qFormat/>
+    <w:rsid w:val="00AA5614"/>
+    <w:rPr>
+      <w:i/>
+      <w:iCs/>
     </w:rPr>
   </w:style>
 </w:styles>

</xml_diff>